<commit_message>
prueba del ejercicio 2
</commit_message>
<xml_diff>
--- a/informe.docx
+++ b/informe.docx
@@ -20,31 +20,7 @@
       </w:r>
       <w:proofErr w:type="spellEnd"/>
       <w:r>
-        <w:t xml:space="preserve"> blogs para agrupar entradas individuales en</w:t>
-      </w:r>
-      <w:r>
-        <w:t xml:space="preserve"> </w:t>
-      </w:r>
-      <w:r>
-        <w:t>lugar de blogs enteros. ¿Las entradas del mismo blog se agrupan unas con</w:t>
-      </w:r>
-      <w:r>
-        <w:t xml:space="preserve"> </w:t>
-      </w:r>
-      <w:r>
-        <w:t>otras?</w:t>
-      </w:r>
-      <w:r>
-        <w:t xml:space="preserve"> </w:t>
-      </w:r>
-      <w:r>
-        <w:t>¿</w:t>
-      </w:r>
-      <w:r>
-        <w:t>Qué</w:t>
-      </w:r>
-      <w:r>
-        <w:t xml:space="preserve"> hay de las entradas de la misma fecha? </w:t>
+        <w:t xml:space="preserve"> blogs para agrupar entradas individuales en lugar de blogs enteros. ¿Las entradas del mismo blog se agrupan unas con otras? ¿Qué hay de las entradas de la misma fecha? </w:t>
       </w:r>
     </w:p>
     <w:p>
@@ -65,16 +41,133 @@
       </w:r>
       <w:proofErr w:type="spellEnd"/>
       <w:r>
-        <w:t xml:space="preserve"> de los blogs. ¿Cómo</w:t>
-      </w:r>
-      <w:r>
-        <w:t xml:space="preserve"> </w:t>
-      </w:r>
-      <w:r>
-        <w:t xml:space="preserve">cambia esto los resultados? </w:t>
-      </w:r>
+        <w:t xml:space="preserve"> de los blogs. ¿Cómo cambia esto los resultados? </w:t>
+      </w:r>
+    </w:p>
+    <w:p>
+      <w:pPr>
+        <w:pStyle w:val="Prrafodelista"/>
+        <w:jc w:val="both"/>
+      </w:pPr>
       <w:bookmarkStart w:id="0" w:name="_GoBack"/>
       <w:bookmarkEnd w:id="0"/>
+      <w:r>
+        <w:rPr>
+          <w:noProof/>
+          <w:lang w:eastAsia="es-ES"/>
+        </w:rPr>
+        <w:drawing>
+          <wp:anchor distT="0" distB="0" distL="114300" distR="114300" simplePos="0" relativeHeight="251658240" behindDoc="1" locked="0" layoutInCell="1" allowOverlap="1" wp14:anchorId="5E98A79D" wp14:editId="21631804">
+            <wp:simplePos x="0" y="0"/>
+            <wp:positionH relativeFrom="column">
+              <wp:posOffset>262890</wp:posOffset>
+            </wp:positionH>
+            <wp:positionV relativeFrom="paragraph">
+              <wp:posOffset>189865</wp:posOffset>
+            </wp:positionV>
+            <wp:extent cx="5400040" cy="3035935"/>
+            <wp:effectExtent l="0" t="0" r="0" b="0"/>
+            <wp:wrapTight wrapText="bothSides">
+              <wp:wrapPolygon edited="0">
+                <wp:start x="0" y="0"/>
+                <wp:lineTo x="0" y="21415"/>
+                <wp:lineTo x="21488" y="21415"/>
+                <wp:lineTo x="21488" y="0"/>
+                <wp:lineTo x="0" y="0"/>
+              </wp:wrapPolygon>
+            </wp:wrapTight>
+            <wp:docPr id="1" name="Imagen 1"/>
+            <wp:cNvGraphicFramePr>
+              <a:graphicFrameLocks xmlns:a="http://schemas.openxmlformats.org/drawingml/2006/main" noChangeAspect="1"/>
+            </wp:cNvGraphicFramePr>
+            <a:graphic xmlns:a="http://schemas.openxmlformats.org/drawingml/2006/main">
+              <a:graphicData uri="http://schemas.openxmlformats.org/drawingml/2006/picture">
+                <pic:pic xmlns:pic="http://schemas.openxmlformats.org/drawingml/2006/picture">
+                  <pic:nvPicPr>
+                    <pic:cNvPr id="1" name=""/>
+                    <pic:cNvPicPr/>
+                  </pic:nvPicPr>
+                  <pic:blipFill>
+                    <a:blip r:embed="rId5" cstate="print">
+                      <a:extLst>
+                        <a:ext uri="{28A0092B-C50C-407E-A947-70E740481C1C}">
+                          <a14:useLocalDpi xmlns:a14="http://schemas.microsoft.com/office/drawing/2010/main" val="0"/>
+                        </a:ext>
+                      </a:extLst>
+                    </a:blip>
+                    <a:stretch>
+                      <a:fillRect/>
+                    </a:stretch>
+                  </pic:blipFill>
+                  <pic:spPr>
+                    <a:xfrm>
+                      <a:off x="0" y="0"/>
+                      <a:ext cx="5400040" cy="3035935"/>
+                    </a:xfrm>
+                    <a:prstGeom prst="rect">
+                      <a:avLst/>
+                    </a:prstGeom>
+                  </pic:spPr>
+                </pic:pic>
+              </a:graphicData>
+            </a:graphic>
+            <wp14:sizeRelH relativeFrom="page">
+              <wp14:pctWidth>0</wp14:pctWidth>
+            </wp14:sizeRelH>
+            <wp14:sizeRelV relativeFrom="page">
+              <wp14:pctHeight>0</wp14:pctHeight>
+            </wp14:sizeRelV>
+          </wp:anchor>
+        </w:drawing>
+      </w:r>
+    </w:p>
+    <w:p>
+      <w:pPr>
+        <w:pStyle w:val="Prrafodelista"/>
+        <w:jc w:val="both"/>
+      </w:pPr>
+    </w:p>
+    <w:p>
+      <w:pPr>
+        <w:pStyle w:val="Prrafodelista"/>
+        <w:jc w:val="both"/>
+      </w:pPr>
+    </w:p>
+    <w:p>
+      <w:pPr>
+        <w:pStyle w:val="Prrafodelista"/>
+        <w:jc w:val="both"/>
+      </w:pPr>
+    </w:p>
+    <w:p>
+      <w:pPr>
+        <w:pStyle w:val="Prrafodelista"/>
+        <w:jc w:val="both"/>
+      </w:pPr>
+    </w:p>
+    <w:p>
+      <w:pPr>
+        <w:pStyle w:val="Prrafodelista"/>
+        <w:jc w:val="both"/>
+      </w:pPr>
+    </w:p>
+    <w:p>
+      <w:pPr>
+        <w:pStyle w:val="Prrafodelista"/>
+        <w:jc w:val="both"/>
+      </w:pPr>
+    </w:p>
+    <w:p>
+      <w:pPr>
+        <w:pStyle w:val="Prrafodelista"/>
+        <w:jc w:val="both"/>
+      </w:pPr>
+    </w:p>
+    <w:p>
+      <w:pPr>
+        <w:pStyle w:val="Prrafodelista"/>
+        <w:jc w:val="both"/>
+      </w:pPr>
     </w:p>
     <w:p>
       <w:pPr>
@@ -86,13 +179,7 @@
         <w:jc w:val="both"/>
       </w:pPr>
       <w:r>
-        <w:t>Investigue acerca de la distancia de Manhattan. Cree una función para esta</w:t>
-      </w:r>
-      <w:r>
-        <w:t xml:space="preserve"> </w:t>
-      </w:r>
-      <w:r>
-        <w:t xml:space="preserve">y vea cómo cambia los resultados. </w:t>
+        <w:t xml:space="preserve">Investigue acerca de la distancia de Manhattan. Cree una función para esta y vea cómo cambia los resultados. </w:t>
       </w:r>
     </w:p>
     <w:p>
@@ -121,13 +208,7 @@
       </w:r>
       <w:proofErr w:type="spellEnd"/>
       <w:r>
-        <w:t xml:space="preserve"> para que devuelva la distancia</w:t>
-      </w:r>
-      <w:r>
-        <w:t xml:space="preserve"> </w:t>
-      </w:r>
-      <w:r>
-        <w:t xml:space="preserve">total ente todos los ítems de sus respectivos </w:t>
+        <w:t xml:space="preserve"> para que devuelva la distancia total ente todos los ítems de sus respectivos </w:t>
       </w:r>
       <w:proofErr w:type="spellStart"/>
       <w:r>

</xml_diff>

<commit_message>
creando la funcion de Manhattan y cambio la distancia por este
</commit_message>
<xml_diff>
--- a/informe.docx
+++ b/informe.docx
@@ -49,8 +49,6 @@
         <w:pStyle w:val="Prrafodelista"/>
         <w:jc w:val="both"/>
       </w:pPr>
-      <w:bookmarkStart w:id="0" w:name="_GoBack"/>
-      <w:bookmarkEnd w:id="0"/>
       <w:r>
         <w:rPr>
           <w:noProof/>
@@ -136,42 +134,6 @@
     <w:p>
       <w:pPr>
         <w:pStyle w:val="Prrafodelista"/>
-        <w:jc w:val="both"/>
-      </w:pPr>
-    </w:p>
-    <w:p>
-      <w:pPr>
-        <w:pStyle w:val="Prrafodelista"/>
-        <w:jc w:val="both"/>
-      </w:pPr>
-    </w:p>
-    <w:p>
-      <w:pPr>
-        <w:pStyle w:val="Prrafodelista"/>
-        <w:jc w:val="both"/>
-      </w:pPr>
-    </w:p>
-    <w:p>
-      <w:pPr>
-        <w:pStyle w:val="Prrafodelista"/>
-        <w:jc w:val="both"/>
-      </w:pPr>
-    </w:p>
-    <w:p>
-      <w:pPr>
-        <w:pStyle w:val="Prrafodelista"/>
-        <w:jc w:val="both"/>
-      </w:pPr>
-    </w:p>
-    <w:p>
-      <w:pPr>
-        <w:pStyle w:val="Prrafodelista"/>
-        <w:jc w:val="both"/>
-      </w:pPr>
-    </w:p>
-    <w:p>
-      <w:pPr>
-        <w:pStyle w:val="Prrafodelista"/>
         <w:numPr>
           <w:ilvl w:val="0"/>
           <w:numId w:val="1"/>
@@ -181,6 +143,26 @@
       <w:r>
         <w:t xml:space="preserve">Investigue acerca de la distancia de Manhattan. Cree una función para esta y vea cómo cambia los resultados. </w:t>
       </w:r>
+    </w:p>
+    <w:p>
+      <w:pPr>
+        <w:pStyle w:val="Prrafodelista"/>
+        <w:jc w:val="both"/>
+      </w:pPr>
+    </w:p>
+    <w:p>
+      <w:pPr>
+        <w:pStyle w:val="Prrafodelista"/>
+        <w:jc w:val="both"/>
+      </w:pPr>
+      <w:bookmarkStart w:id="0" w:name="_GoBack"/>
+      <w:bookmarkEnd w:id="0"/>
+    </w:p>
+    <w:p>
+      <w:pPr>
+        <w:pStyle w:val="Prrafodelista"/>
+        <w:jc w:val="both"/>
+      </w:pPr>
     </w:p>
     <w:p>
       <w:pPr>

</xml_diff>

<commit_message>
resultados al ejercicio 3 Manhattan
</commit_message>
<xml_diff>
--- a/informe.docx
+++ b/informe.docx
@@ -33,45 +33,33 @@
         <w:jc w:val="both"/>
       </w:pPr>
       <w:r>
-        <w:t xml:space="preserve">Pruebe usando la distancia euclidiana para </w:t>
-      </w:r>
-      <w:proofErr w:type="spellStart"/>
-      <w:r>
-        <w:t>clustering</w:t>
-      </w:r>
-      <w:proofErr w:type="spellEnd"/>
-      <w:r>
-        <w:t xml:space="preserve"> de los blogs. ¿Cómo cambia esto los resultados? </w:t>
-      </w:r>
-    </w:p>
-    <w:p>
-      <w:pPr>
-        <w:pStyle w:val="Prrafodelista"/>
-        <w:jc w:val="both"/>
-      </w:pPr>
-      <w:r>
         <w:rPr>
           <w:noProof/>
           <w:lang w:eastAsia="es-ES"/>
         </w:rPr>
         <w:drawing>
-          <wp:anchor distT="0" distB="0" distL="114300" distR="114300" simplePos="0" relativeHeight="251658240" behindDoc="1" locked="0" layoutInCell="1" allowOverlap="1" wp14:anchorId="5E98A79D" wp14:editId="21631804">
+          <wp:anchor distT="0" distB="0" distL="114300" distR="114300" simplePos="0" relativeHeight="251658240" behindDoc="1" locked="0" layoutInCell="1" allowOverlap="1" wp14:anchorId="335A7798" wp14:editId="30AAC7E8">
             <wp:simplePos x="0" y="0"/>
-            <wp:positionH relativeFrom="column">
-              <wp:posOffset>262890</wp:posOffset>
+            <wp:positionH relativeFrom="margin">
+              <wp:align>left</wp:align>
             </wp:positionH>
             <wp:positionV relativeFrom="paragraph">
-              <wp:posOffset>189865</wp:posOffset>
+              <wp:posOffset>529590</wp:posOffset>
             </wp:positionV>
             <wp:extent cx="5400040" cy="3035935"/>
-            <wp:effectExtent l="0" t="0" r="0" b="0"/>
+            <wp:effectExtent l="76200" t="76200" r="124460" b="126365"/>
             <wp:wrapTight wrapText="bothSides">
               <wp:wrapPolygon edited="0">
-                <wp:start x="0" y="0"/>
-                <wp:lineTo x="0" y="21415"/>
-                <wp:lineTo x="21488" y="21415"/>
-                <wp:lineTo x="21488" y="0"/>
-                <wp:lineTo x="0" y="0"/>
+                <wp:start x="-152" y="-542"/>
+                <wp:lineTo x="-305" y="-407"/>
+                <wp:lineTo x="-305" y="21821"/>
+                <wp:lineTo x="-152" y="22364"/>
+                <wp:lineTo x="21869" y="22364"/>
+                <wp:lineTo x="22022" y="21415"/>
+                <wp:lineTo x="22022" y="1762"/>
+                <wp:lineTo x="21869" y="-271"/>
+                <wp:lineTo x="21869" y="-542"/>
+                <wp:lineTo x="-152" y="-542"/>
               </wp:wrapPolygon>
             </wp:wrapTight>
             <wp:docPr id="1" name="Imagen 1"/>
@@ -86,7 +74,7 @@
                     <pic:cNvPicPr/>
                   </pic:nvPicPr>
                   <pic:blipFill>
-                    <a:blip r:embed="rId5" cstate="print">
+                    <a:blip r:embed="rId6" cstate="print">
                       <a:extLst>
                         <a:ext uri="{28A0092B-C50C-407E-A947-70E740481C1C}">
                           <a14:useLocalDpi xmlns:a14="http://schemas.microsoft.com/office/drawing/2010/main" val="0"/>
@@ -105,6 +93,20 @@
                     <a:prstGeom prst="rect">
                       <a:avLst/>
                     </a:prstGeom>
+                    <a:ln w="38100" cap="sq">
+                      <a:solidFill>
+                        <a:srgbClr val="FF0000"/>
+                      </a:solidFill>
+                      <a:prstDash val="solid"/>
+                      <a:miter lim="800000"/>
+                    </a:ln>
+                    <a:effectLst>
+                      <a:outerShdw blurRad="50800" dist="38100" dir="2700000" algn="tl" rotWithShape="0">
+                        <a:srgbClr val="000000">
+                          <a:alpha val="43000"/>
+                        </a:srgbClr>
+                      </a:outerShdw>
+                    </a:effectLst>
                   </pic:spPr>
                 </pic:pic>
               </a:graphicData>
@@ -118,6 +120,37 @@
           </wp:anchor>
         </w:drawing>
       </w:r>
+      <w:r>
+        <w:t xml:space="preserve">Pruebe usando la distancia euclidiana para </w:t>
+      </w:r>
+      <w:proofErr w:type="spellStart"/>
+      <w:r>
+        <w:t>clustering</w:t>
+      </w:r>
+      <w:proofErr w:type="spellEnd"/>
+      <w:r>
+        <w:t xml:space="preserve"> de los blogs. ¿Cómo cambia esto los resultados? </w:t>
+      </w:r>
+    </w:p>
+    <w:p>
+      <w:pPr>
+        <w:pStyle w:val="Descripcin"/>
+        <w:jc w:val="center"/>
+      </w:pPr>
+      <w:r>
+        <w:t xml:space="preserve">Figura </w:t>
+      </w:r>
+      <w:fldSimple w:instr=" SEQ Figura \* ARABIC ">
+        <w:r>
+          <w:rPr>
+            <w:noProof/>
+          </w:rPr>
+          <w:t>1</w:t>
+        </w:r>
+      </w:fldSimple>
+      <w:r>
+        <w:t>. Comparando distancias de Pearson y Euclidiana</w:t>
+      </w:r>
     </w:p>
     <w:p>
       <w:pPr>
@@ -155,8 +188,720 @@
         <w:pStyle w:val="Prrafodelista"/>
         <w:jc w:val="both"/>
       </w:pPr>
+      <w:r>
+        <w:rPr>
+          <w:noProof/>
+          <w:lang w:eastAsia="es-ES"/>
+        </w:rPr>
+        <mc:AlternateContent>
+          <mc:Choice Requires="wps">
+            <w:drawing>
+              <wp:anchor distT="0" distB="0" distL="114300" distR="114300" simplePos="0" relativeHeight="251659264" behindDoc="0" locked="0" layoutInCell="1" allowOverlap="1" wp14:anchorId="60FBBB83" wp14:editId="34557080">
+                <wp:simplePos x="0" y="0"/>
+                <wp:positionH relativeFrom="column">
+                  <wp:posOffset>834390</wp:posOffset>
+                </wp:positionH>
+                <wp:positionV relativeFrom="paragraph">
+                  <wp:posOffset>6985</wp:posOffset>
+                </wp:positionV>
+                <wp:extent cx="2628900" cy="1438275"/>
+                <wp:effectExtent l="0" t="0" r="19050" b="28575"/>
+                <wp:wrapNone/>
+                <wp:docPr id="4" name="Cuadro de texto 4"/>
+                <wp:cNvGraphicFramePr/>
+                <a:graphic xmlns:a="http://schemas.openxmlformats.org/drawingml/2006/main">
+                  <a:graphicData uri="http://schemas.microsoft.com/office/word/2010/wordprocessingShape">
+                    <wps:wsp>
+                      <wps:cNvSpPr txBox="1"/>
+                      <wps:spPr>
+                        <a:xfrm>
+                          <a:off x="0" y="0"/>
+                          <a:ext cx="2628900" cy="1438275"/>
+                        </a:xfrm>
+                        <a:prstGeom prst="rect">
+                          <a:avLst/>
+                        </a:prstGeom>
+                        <a:solidFill>
+                          <a:schemeClr val="lt1"/>
+                        </a:solidFill>
+                        <a:ln w="6350">
+                          <a:solidFill>
+                            <a:prstClr val="black"/>
+                          </a:solidFill>
+                        </a:ln>
+                      </wps:spPr>
+                      <wps:txbx>
+                        <w:txbxContent>
+                          <w:p>
+                            <w:pPr>
+                              <w:rPr>
+                                <w:lang w:val="en-US"/>
+                              </w:rPr>
+                            </w:pPr>
+                            <w:proofErr w:type="spellStart"/>
+                            <w:r>
+                              <w:rPr>
+                                <w:lang w:val="en-US"/>
+                              </w:rPr>
+                              <w:t>def</w:t>
+                            </w:r>
+                            <w:proofErr w:type="spellEnd"/>
+                            <w:r>
+                              <w:rPr>
+                                <w:lang w:val="en-US"/>
+                              </w:rPr>
+                              <w:t xml:space="preserve"> </w:t>
+                            </w:r>
+                            <w:proofErr w:type="spellStart"/>
+                            <w:proofErr w:type="gramStart"/>
+                            <w:r>
+                              <w:rPr>
+                                <w:lang w:val="en-US"/>
+                              </w:rPr>
+                              <w:t>manhattan</w:t>
+                            </w:r>
+                            <w:proofErr w:type="spellEnd"/>
+                            <w:r>
+                              <w:rPr>
+                                <w:lang w:val="en-US"/>
+                              </w:rPr>
+                              <w:t>(</w:t>
+                            </w:r>
+                            <w:proofErr w:type="gramEnd"/>
+                            <w:r>
+                              <w:rPr>
+                                <w:lang w:val="en-US"/>
+                              </w:rPr>
+                              <w:t>v1, v2):</w:t>
+                            </w:r>
+                          </w:p>
+                          <w:p>
+                            <w:pPr>
+                              <w:rPr>
+                                <w:lang w:val="en-US"/>
+                              </w:rPr>
+                            </w:pPr>
+                            <w:r>
+                              <w:rPr>
+                                <w:lang w:val="en-US"/>
+                              </w:rPr>
+                              <w:t xml:space="preserve">   </w:t>
+                            </w:r>
+                            <w:proofErr w:type="spellStart"/>
+                            <w:r>
+                              <w:rPr>
+                                <w:lang w:val="en-US"/>
+                              </w:rPr>
+                              <w:t>suma</w:t>
+                            </w:r>
+                            <w:proofErr w:type="spellEnd"/>
+                            <w:r>
+                              <w:rPr>
+                                <w:lang w:val="en-US"/>
+                              </w:rPr>
+                              <w:t>=0</w:t>
+                            </w:r>
+                          </w:p>
+                          <w:p>
+                            <w:pPr>
+                              <w:rPr>
+                                <w:lang w:val="en-US"/>
+                              </w:rPr>
+                            </w:pPr>
+                            <w:r>
+                              <w:rPr>
+                                <w:lang w:val="en-US"/>
+                              </w:rPr>
+                              <w:t xml:space="preserve">   for </w:t>
+                            </w:r>
+                            <w:proofErr w:type="spellStart"/>
+                            <w:r>
+                              <w:rPr>
+                                <w:lang w:val="en-US"/>
+                              </w:rPr>
+                              <w:t>i</w:t>
+                            </w:r>
+                            <w:proofErr w:type="spellEnd"/>
+                            <w:r>
+                              <w:rPr>
+                                <w:lang w:val="en-US"/>
+                              </w:rPr>
+                              <w:t xml:space="preserve"> in range(</w:t>
+                            </w:r>
+                            <w:proofErr w:type="spellStart"/>
+                            <w:r>
+                              <w:rPr>
+                                <w:lang w:val="en-US"/>
+                              </w:rPr>
+                              <w:t>len</w:t>
+                            </w:r>
+                            <w:proofErr w:type="spellEnd"/>
+                            <w:r>
+                              <w:rPr>
+                                <w:lang w:val="en-US"/>
+                              </w:rPr>
+                              <w:t>(v1)):</w:t>
+                            </w:r>
+                          </w:p>
+                          <w:p>
+                            <w:pPr>
+                              <w:rPr>
+                                <w:lang w:val="en-US"/>
+                              </w:rPr>
+                            </w:pPr>
+                            <w:r>
+                              <w:rPr>
+                                <w:lang w:val="en-US"/>
+                              </w:rPr>
+                              <w:t xml:space="preserve">       </w:t>
+                            </w:r>
+                            <w:proofErr w:type="spellStart"/>
+                            <w:r>
+                              <w:rPr>
+                                <w:lang w:val="en-US"/>
+                              </w:rPr>
+                              <w:t>suma</w:t>
+                            </w:r>
+                            <w:proofErr w:type="spellEnd"/>
+                            <w:r>
+                              <w:rPr>
+                                <w:lang w:val="en-US"/>
+                              </w:rPr>
+                              <w:t>+=pow(pow(v1[</w:t>
+                            </w:r>
+                            <w:proofErr w:type="spellStart"/>
+                            <w:r>
+                              <w:rPr>
+                                <w:lang w:val="en-US"/>
+                              </w:rPr>
+                              <w:t>i</w:t>
+                            </w:r>
+                            <w:proofErr w:type="spellEnd"/>
+                            <w:r>
+                              <w:rPr>
+                                <w:lang w:val="en-US"/>
+                              </w:rPr>
+                              <w:t>]-v2[</w:t>
+                            </w:r>
+                            <w:proofErr w:type="spellStart"/>
+                            <w:r>
+                              <w:rPr>
+                                <w:lang w:val="en-US"/>
+                              </w:rPr>
+                              <w:t>i</w:t>
+                            </w:r>
+                            <w:proofErr w:type="spellEnd"/>
+                            <w:r>
+                              <w:rPr>
+                                <w:lang w:val="en-US"/>
+                              </w:rPr>
+                              <w:t xml:space="preserve">], 2), 0.5)  </w:t>
+                            </w:r>
+                          </w:p>
+                          <w:p>
+                            <w:r>
+                              <w:rPr>
+                                <w:lang w:val="en-US"/>
+                              </w:rPr>
+                              <w:t xml:space="preserve">   </w:t>
+                            </w:r>
+                            <w:proofErr w:type="spellStart"/>
+                            <w:r>
+                              <w:t>return</w:t>
+                            </w:r>
+                            <w:proofErr w:type="spellEnd"/>
+                            <w:r>
+                              <w:t xml:space="preserve"> suma</w:t>
+                            </w:r>
+                          </w:p>
+                        </w:txbxContent>
+                      </wps:txbx>
+                      <wps:bodyPr rot="0" spcFirstLastPara="0" vertOverflow="overflow" horzOverflow="overflow" vert="horz" wrap="square" lIns="91440" tIns="45720" rIns="91440" bIns="45720" numCol="1" spcCol="0" rtlCol="0" fromWordArt="0" anchor="t" anchorCtr="0" forceAA="0" compatLnSpc="1">
+                        <a:prstTxWarp prst="textNoShape">
+                          <a:avLst/>
+                        </a:prstTxWarp>
+                        <a:noAutofit/>
+                      </wps:bodyPr>
+                    </wps:wsp>
+                  </a:graphicData>
+                </a:graphic>
+                <wp14:sizeRelH relativeFrom="margin">
+                  <wp14:pctWidth>0</wp14:pctWidth>
+                </wp14:sizeRelH>
+                <wp14:sizeRelV relativeFrom="margin">
+                  <wp14:pctHeight>0</wp14:pctHeight>
+                </wp14:sizeRelV>
+              </wp:anchor>
+            </w:drawing>
+          </mc:Choice>
+          <mc:Fallback>
+            <w:pict>
+              <v:shapetype w14:anchorId="60FBBB83" id="_x0000_t202" coordsize="21600,21600" o:spt="202" path="m,l,21600r21600,l21600,xe">
+                <v:stroke joinstyle="miter"/>
+                <v:path gradientshapeok="t" o:connecttype="rect"/>
+              </v:shapetype>
+              <v:shape id="Cuadro de texto 4" o:spid="_x0000_s1026" type="#_x0000_t202" style="position:absolute;left:0;text-align:left;margin-left:65.7pt;margin-top:.55pt;width:207pt;height:113.25pt;z-index:251659264;visibility:visible;mso-wrap-style:square;mso-width-percent:0;mso-height-percent:0;mso-wrap-distance-left:9pt;mso-wrap-distance-top:0;mso-wrap-distance-right:9pt;mso-wrap-distance-bottom:0;mso-position-horizontal:absolute;mso-position-horizontal-relative:text;mso-position-vertical:absolute;mso-position-vertical-relative:text;mso-width-percent:0;mso-height-percent:0;mso-width-relative:margin;mso-height-relative:margin;v-text-anchor:top" o:gfxdata="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" fillcolor="white [3201]" strokeweight=".5pt">
+                <v:textbox>
+                  <w:txbxContent>
+                    <w:p>
+                      <w:pPr>
+                        <w:rPr>
+                          <w:lang w:val="en-US"/>
+                        </w:rPr>
+                      </w:pPr>
+                      <w:proofErr w:type="spellStart"/>
+                      <w:r>
+                        <w:rPr>
+                          <w:lang w:val="en-US"/>
+                        </w:rPr>
+                        <w:t>def</w:t>
+                      </w:r>
+                      <w:proofErr w:type="spellEnd"/>
+                      <w:r>
+                        <w:rPr>
+                          <w:lang w:val="en-US"/>
+                        </w:rPr>
+                        <w:t xml:space="preserve"> </w:t>
+                      </w:r>
+                      <w:proofErr w:type="spellStart"/>
+                      <w:proofErr w:type="gramStart"/>
+                      <w:r>
+                        <w:rPr>
+                          <w:lang w:val="en-US"/>
+                        </w:rPr>
+                        <w:t>manhattan</w:t>
+                      </w:r>
+                      <w:proofErr w:type="spellEnd"/>
+                      <w:r>
+                        <w:rPr>
+                          <w:lang w:val="en-US"/>
+                        </w:rPr>
+                        <w:t>(</w:t>
+                      </w:r>
+                      <w:proofErr w:type="gramEnd"/>
+                      <w:r>
+                        <w:rPr>
+                          <w:lang w:val="en-US"/>
+                        </w:rPr>
+                        <w:t>v1, v2):</w:t>
+                      </w:r>
+                    </w:p>
+                    <w:p>
+                      <w:pPr>
+                        <w:rPr>
+                          <w:lang w:val="en-US"/>
+                        </w:rPr>
+                      </w:pPr>
+                      <w:r>
+                        <w:rPr>
+                          <w:lang w:val="en-US"/>
+                        </w:rPr>
+                        <w:t xml:space="preserve">   </w:t>
+                      </w:r>
+                      <w:proofErr w:type="spellStart"/>
+                      <w:r>
+                        <w:rPr>
+                          <w:lang w:val="en-US"/>
+                        </w:rPr>
+                        <w:t>suma</w:t>
+                      </w:r>
+                      <w:proofErr w:type="spellEnd"/>
+                      <w:r>
+                        <w:rPr>
+                          <w:lang w:val="en-US"/>
+                        </w:rPr>
+                        <w:t>=0</w:t>
+                      </w:r>
+                    </w:p>
+                    <w:p>
+                      <w:pPr>
+                        <w:rPr>
+                          <w:lang w:val="en-US"/>
+                        </w:rPr>
+                      </w:pPr>
+                      <w:r>
+                        <w:rPr>
+                          <w:lang w:val="en-US"/>
+                        </w:rPr>
+                        <w:t xml:space="preserve">   for </w:t>
+                      </w:r>
+                      <w:proofErr w:type="spellStart"/>
+                      <w:r>
+                        <w:rPr>
+                          <w:lang w:val="en-US"/>
+                        </w:rPr>
+                        <w:t>i</w:t>
+                      </w:r>
+                      <w:proofErr w:type="spellEnd"/>
+                      <w:r>
+                        <w:rPr>
+                          <w:lang w:val="en-US"/>
+                        </w:rPr>
+                        <w:t xml:space="preserve"> in range(</w:t>
+                      </w:r>
+                      <w:proofErr w:type="spellStart"/>
+                      <w:r>
+                        <w:rPr>
+                          <w:lang w:val="en-US"/>
+                        </w:rPr>
+                        <w:t>len</w:t>
+                      </w:r>
+                      <w:proofErr w:type="spellEnd"/>
+                      <w:r>
+                        <w:rPr>
+                          <w:lang w:val="en-US"/>
+                        </w:rPr>
+                        <w:t>(v1)):</w:t>
+                      </w:r>
+                    </w:p>
+                    <w:p>
+                      <w:pPr>
+                        <w:rPr>
+                          <w:lang w:val="en-US"/>
+                        </w:rPr>
+                      </w:pPr>
+                      <w:r>
+                        <w:rPr>
+                          <w:lang w:val="en-US"/>
+                        </w:rPr>
+                        <w:t xml:space="preserve">       </w:t>
+                      </w:r>
+                      <w:proofErr w:type="spellStart"/>
+                      <w:r>
+                        <w:rPr>
+                          <w:lang w:val="en-US"/>
+                        </w:rPr>
+                        <w:t>suma</w:t>
+                      </w:r>
+                      <w:proofErr w:type="spellEnd"/>
+                      <w:r>
+                        <w:rPr>
+                          <w:lang w:val="en-US"/>
+                        </w:rPr>
+                        <w:t>+=pow(pow(v1[</w:t>
+                      </w:r>
+                      <w:proofErr w:type="spellStart"/>
+                      <w:r>
+                        <w:rPr>
+                          <w:lang w:val="en-US"/>
+                        </w:rPr>
+                        <w:t>i</w:t>
+                      </w:r>
+                      <w:proofErr w:type="spellEnd"/>
+                      <w:r>
+                        <w:rPr>
+                          <w:lang w:val="en-US"/>
+                        </w:rPr>
+                        <w:t>]-v2[</w:t>
+                      </w:r>
+                      <w:proofErr w:type="spellStart"/>
+                      <w:r>
+                        <w:rPr>
+                          <w:lang w:val="en-US"/>
+                        </w:rPr>
+                        <w:t>i</w:t>
+                      </w:r>
+                      <w:proofErr w:type="spellEnd"/>
+                      <w:r>
+                        <w:rPr>
+                          <w:lang w:val="en-US"/>
+                        </w:rPr>
+                        <w:t xml:space="preserve">], 2), 0.5)  </w:t>
+                      </w:r>
+                    </w:p>
+                    <w:p>
+                      <w:r>
+                        <w:rPr>
+                          <w:lang w:val="en-US"/>
+                        </w:rPr>
+                        <w:t xml:space="preserve">   </w:t>
+                      </w:r>
+                      <w:proofErr w:type="spellStart"/>
+                      <w:r>
+                        <w:t>return</w:t>
+                      </w:r>
+                      <w:proofErr w:type="spellEnd"/>
+                      <w:r>
+                        <w:t xml:space="preserve"> suma</w:t>
+                      </w:r>
+                    </w:p>
+                  </w:txbxContent>
+                </v:textbox>
+              </v:shape>
+            </w:pict>
+          </mc:Fallback>
+        </mc:AlternateContent>
+      </w:r>
+    </w:p>
+    <w:p>
+      <w:pPr>
+        <w:pStyle w:val="Prrafodelista"/>
+        <w:jc w:val="both"/>
+      </w:pPr>
+    </w:p>
+    <w:p>
+      <w:pPr>
+        <w:pStyle w:val="Prrafodelista"/>
+        <w:jc w:val="both"/>
+      </w:pPr>
+    </w:p>
+    <w:p>
+      <w:pPr>
+        <w:jc w:val="both"/>
+      </w:pPr>
+      <w:r>
+        <w:rPr>
+          <w:noProof/>
+          <w:lang w:eastAsia="es-ES"/>
+        </w:rPr>
+        <w:lastRenderedPageBreak/>
+        <w:drawing>
+          <wp:anchor distT="0" distB="0" distL="114300" distR="114300" simplePos="0" relativeHeight="251660288" behindDoc="1" locked="0" layoutInCell="1" allowOverlap="1" wp14:anchorId="4CC9A528" wp14:editId="6ED1D462">
+            <wp:simplePos x="0" y="0"/>
+            <wp:positionH relativeFrom="margin">
+              <wp:align>right</wp:align>
+            </wp:positionH>
+            <wp:positionV relativeFrom="paragraph">
+              <wp:posOffset>466725</wp:posOffset>
+            </wp:positionV>
+            <wp:extent cx="5400040" cy="3035935"/>
+            <wp:effectExtent l="76200" t="76200" r="124460" b="126365"/>
+            <wp:wrapTight wrapText="bothSides">
+              <wp:wrapPolygon edited="0">
+                <wp:start x="-152" y="-542"/>
+                <wp:lineTo x="-305" y="-407"/>
+                <wp:lineTo x="-305" y="21821"/>
+                <wp:lineTo x="-152" y="22364"/>
+                <wp:lineTo x="21869" y="22364"/>
+                <wp:lineTo x="22022" y="21415"/>
+                <wp:lineTo x="22022" y="1762"/>
+                <wp:lineTo x="21869" y="-271"/>
+                <wp:lineTo x="21869" y="-542"/>
+                <wp:lineTo x="-152" y="-542"/>
+              </wp:wrapPolygon>
+            </wp:wrapTight>
+            <wp:docPr id="2" name="Imagen 2"/>
+            <wp:cNvGraphicFramePr>
+              <a:graphicFrameLocks xmlns:a="http://schemas.openxmlformats.org/drawingml/2006/main" noChangeAspect="1"/>
+            </wp:cNvGraphicFramePr>
+            <a:graphic xmlns:a="http://schemas.openxmlformats.org/drawingml/2006/main">
+              <a:graphicData uri="http://schemas.openxmlformats.org/drawingml/2006/picture">
+                <pic:pic xmlns:pic="http://schemas.openxmlformats.org/drawingml/2006/picture">
+                  <pic:nvPicPr>
+                    <pic:cNvPr id="1" name=""/>
+                    <pic:cNvPicPr/>
+                  </pic:nvPicPr>
+                  <pic:blipFill>
+                    <a:blip r:embed="rId7" cstate="print">
+                      <a:extLst>
+                        <a:ext uri="{28A0092B-C50C-407E-A947-70E740481C1C}">
+                          <a14:useLocalDpi xmlns:a14="http://schemas.microsoft.com/office/drawing/2010/main" val="0"/>
+                        </a:ext>
+                      </a:extLst>
+                    </a:blip>
+                    <a:stretch>
+                      <a:fillRect/>
+                    </a:stretch>
+                  </pic:blipFill>
+                  <pic:spPr>
+                    <a:xfrm>
+                      <a:off x="0" y="0"/>
+                      <a:ext cx="5400040" cy="3035935"/>
+                    </a:xfrm>
+                    <a:prstGeom prst="rect">
+                      <a:avLst/>
+                    </a:prstGeom>
+                    <a:ln w="38100" cap="sq">
+                      <a:solidFill>
+                        <a:srgbClr val="FF0000"/>
+                      </a:solidFill>
+                      <a:prstDash val="solid"/>
+                      <a:miter lim="800000"/>
+                    </a:ln>
+                    <a:effectLst>
+                      <a:outerShdw blurRad="50800" dist="38100" dir="2700000" algn="tl" rotWithShape="0">
+                        <a:srgbClr val="000000">
+                          <a:alpha val="43000"/>
+                        </a:srgbClr>
+                      </a:outerShdw>
+                    </a:effectLst>
+                  </pic:spPr>
+                </pic:pic>
+              </a:graphicData>
+            </a:graphic>
+            <wp14:sizeRelH relativeFrom="page">
+              <wp14:pctWidth>0</wp14:pctWidth>
+            </wp14:sizeRelH>
+            <wp14:sizeRelV relativeFrom="page">
+              <wp14:pctHeight>0</wp14:pctHeight>
+            </wp14:sizeRelV>
+          </wp:anchor>
+        </w:drawing>
+      </w:r>
+      <w:r>
+        <w:t xml:space="preserve">Como </w:t>
+      </w:r>
+      <w:r>
+        <w:t>se observa en la Figura 2 hay diferencia de resultado entre las distancias Euclidiana y Manhattan.</w:t>
+      </w:r>
+    </w:p>
+    <w:p>
+      <w:pPr>
+        <w:pStyle w:val="Descripcin"/>
+        <w:jc w:val="center"/>
+      </w:pPr>
+      <w:r>
+        <w:t xml:space="preserve">Figura </w:t>
+      </w:r>
+      <w:fldSimple w:instr=" SEQ Figura \* ARABIC ">
+        <w:r>
+          <w:rPr>
+            <w:noProof/>
+          </w:rPr>
+          <w:t>2</w:t>
+        </w:r>
+      </w:fldSimple>
+      <w:r>
+        <w:t xml:space="preserve">. </w:t>
+      </w:r>
+      <w:r>
+        <w:t>Comparando distancias Euclidiana y Manhattan</w:t>
+      </w:r>
+    </w:p>
+    <w:p>
+      <w:pPr>
+        <w:jc w:val="both"/>
+      </w:pPr>
+    </w:p>
+    <w:p>
+      <w:pPr>
+        <w:jc w:val="both"/>
+      </w:pPr>
+      <w:r>
+        <w:rPr>
+          <w:noProof/>
+          <w:lang w:eastAsia="es-ES"/>
+        </w:rPr>
+        <w:drawing>
+          <wp:anchor distT="0" distB="0" distL="114300" distR="114300" simplePos="0" relativeHeight="251661312" behindDoc="1" locked="0" layoutInCell="1" allowOverlap="1" wp14:anchorId="0627A083" wp14:editId="39456E79">
+            <wp:simplePos x="0" y="0"/>
+            <wp:positionH relativeFrom="margin">
+              <wp:align>right</wp:align>
+            </wp:positionH>
+            <wp:positionV relativeFrom="paragraph">
+              <wp:posOffset>333375</wp:posOffset>
+            </wp:positionV>
+            <wp:extent cx="5400040" cy="3035935"/>
+            <wp:effectExtent l="76200" t="76200" r="124460" b="126365"/>
+            <wp:wrapTight wrapText="bothSides">
+              <wp:wrapPolygon edited="0">
+                <wp:start x="-152" y="-542"/>
+                <wp:lineTo x="-305" y="-407"/>
+                <wp:lineTo x="-305" y="21821"/>
+                <wp:lineTo x="-152" y="22364"/>
+                <wp:lineTo x="21869" y="22364"/>
+                <wp:lineTo x="22022" y="21415"/>
+                <wp:lineTo x="22022" y="1762"/>
+                <wp:lineTo x="21869" y="-271"/>
+                <wp:lineTo x="21869" y="-542"/>
+                <wp:lineTo x="-152" y="-542"/>
+              </wp:wrapPolygon>
+            </wp:wrapTight>
+            <wp:docPr id="3" name="Imagen 3"/>
+            <wp:cNvGraphicFramePr>
+              <a:graphicFrameLocks xmlns:a="http://schemas.openxmlformats.org/drawingml/2006/main" noChangeAspect="1"/>
+            </wp:cNvGraphicFramePr>
+            <a:graphic xmlns:a="http://schemas.openxmlformats.org/drawingml/2006/main">
+              <a:graphicData uri="http://schemas.openxmlformats.org/drawingml/2006/picture">
+                <pic:pic xmlns:pic="http://schemas.openxmlformats.org/drawingml/2006/picture">
+                  <pic:nvPicPr>
+                    <pic:cNvPr id="1" name=""/>
+                    <pic:cNvPicPr/>
+                  </pic:nvPicPr>
+                  <pic:blipFill>
+                    <a:blip r:embed="rId8" cstate="print">
+                      <a:extLst>
+                        <a:ext uri="{28A0092B-C50C-407E-A947-70E740481C1C}">
+                          <a14:useLocalDpi xmlns:a14="http://schemas.microsoft.com/office/drawing/2010/main" val="0"/>
+                        </a:ext>
+                      </a:extLst>
+                    </a:blip>
+                    <a:stretch>
+                      <a:fillRect/>
+                    </a:stretch>
+                  </pic:blipFill>
+                  <pic:spPr>
+                    <a:xfrm>
+                      <a:off x="0" y="0"/>
+                      <a:ext cx="5400040" cy="3035935"/>
+                    </a:xfrm>
+                    <a:prstGeom prst="rect">
+                      <a:avLst/>
+                    </a:prstGeom>
+                    <a:ln w="38100" cap="sq">
+                      <a:solidFill>
+                        <a:srgbClr val="FF0000"/>
+                      </a:solidFill>
+                      <a:prstDash val="solid"/>
+                      <a:miter lim="800000"/>
+                    </a:ln>
+                    <a:effectLst>
+                      <a:outerShdw blurRad="50800" dist="38100" dir="2700000" algn="tl" rotWithShape="0">
+                        <a:srgbClr val="000000">
+                          <a:alpha val="43000"/>
+                        </a:srgbClr>
+                      </a:outerShdw>
+                    </a:effectLst>
+                  </pic:spPr>
+                </pic:pic>
+              </a:graphicData>
+            </a:graphic>
+            <wp14:sizeRelH relativeFrom="page">
+              <wp14:pctWidth>0</wp14:pctWidth>
+            </wp14:sizeRelH>
+            <wp14:sizeRelV relativeFrom="page">
+              <wp14:pctHeight>0</wp14:pctHeight>
+            </wp14:sizeRelV>
+          </wp:anchor>
+        </w:drawing>
+      </w:r>
+      <w:r>
+        <w:t xml:space="preserve">También en la figura 3 vemos la diferencia entre distancias de Pearson y Manhattan </w:t>
+      </w:r>
       <w:bookmarkStart w:id="0" w:name="_GoBack"/>
       <w:bookmarkEnd w:id="0"/>
+    </w:p>
+    <w:p>
+      <w:pPr>
+        <w:pStyle w:val="Descripcin"/>
+        <w:jc w:val="center"/>
+      </w:pPr>
+      <w:r>
+        <w:t xml:space="preserve">Figura </w:t>
+      </w:r>
+      <w:fldSimple w:instr=" SEQ Figura \* ARABIC ">
+        <w:r>
+          <w:rPr>
+            <w:noProof/>
+          </w:rPr>
+          <w:t>3</w:t>
+        </w:r>
+      </w:fldSimple>
+      <w:r>
+        <w:t>. Comparando distancias entre Pearson y Manhattan</w:t>
+      </w:r>
+    </w:p>
+    <w:p>
+      <w:pPr>
+        <w:pStyle w:val="Prrafodelista"/>
+        <w:jc w:val="both"/>
+      </w:pPr>
+    </w:p>
+    <w:p>
+      <w:pPr>
+        <w:pStyle w:val="Prrafodelista"/>
+        <w:jc w:val="both"/>
+      </w:pPr>
     </w:p>
     <w:p>
       <w:pPr>
@@ -174,6 +919,7 @@
         <w:jc w:val="both"/>
       </w:pPr>
       <w:r>
+        <w:lastRenderedPageBreak/>
         <w:t xml:space="preserve">Modifique la función del </w:t>
       </w:r>
       <w:proofErr w:type="spellStart"/>
@@ -737,6 +1483,47 @@
       <w:contextualSpacing/>
     </w:pPr>
   </w:style>
+  <w:style w:type="paragraph" w:styleId="Descripcin">
+    <w:name w:val="caption"/>
+    <w:basedOn w:val="Normal"/>
+    <w:next w:val="Normal"/>
+    <w:uiPriority w:val="35"/>
+    <w:unhideWhenUsed/>
+    <w:qFormat/>
+    <w:rsid w:val="00986AEA"/>
+    <w:pPr>
+      <w:spacing w:after="200" w:line="240" w:lineRule="auto"/>
+    </w:pPr>
+    <w:rPr>
+      <w:i/>
+      <w:iCs/>
+      <w:color w:val="44546A" w:themeColor="text2"/>
+      <w:sz w:val="18"/>
+      <w:szCs w:val="18"/>
+    </w:rPr>
+  </w:style>
+  <w:style w:type="paragraph" w:styleId="Tabladeilustraciones">
+    <w:name w:val="table of figures"/>
+    <w:basedOn w:val="Normal"/>
+    <w:next w:val="Normal"/>
+    <w:uiPriority w:val="99"/>
+    <w:unhideWhenUsed/>
+    <w:rsid w:val="00313B01"/>
+    <w:pPr>
+      <w:spacing w:after="0"/>
+    </w:pPr>
+  </w:style>
+  <w:style w:type="character" w:styleId="Hipervnculo">
+    <w:name w:val="Hyperlink"/>
+    <w:basedOn w:val="Fuentedeprrafopredeter"/>
+    <w:uiPriority w:val="99"/>
+    <w:unhideWhenUsed/>
+    <w:rsid w:val="00313B01"/>
+    <w:rPr>
+      <w:color w:val="0563C1" w:themeColor="hyperlink"/>
+      <w:u w:val="single"/>
+    </w:rPr>
+  </w:style>
 </w:styles>
 </file>
 
@@ -999,4 +1786,16 @@
     </a:ext>
   </a:extLst>
 </a:theme>
+</file>
+
+<file path=customXml/item1.xml><?xml version="1.0" encoding="utf-8"?>
+<b:Sources xmlns:b="http://schemas.openxmlformats.org/officeDocument/2006/bibliography" xmlns="http://schemas.openxmlformats.org/officeDocument/2006/bibliography" SelectedStyle="\APASixthEditionOfficeOnline.xsl" StyleName="APA" Version="6"/>
+</file>
+
+<file path=customXml/itemProps1.xml><?xml version="1.0" encoding="utf-8"?>
+<ds:datastoreItem xmlns:ds="http://schemas.openxmlformats.org/officeDocument/2006/customXml" ds:itemID="{149169C7-BC74-4451-9786-9200E7587489}">
+  <ds:schemaRefs>
+    <ds:schemaRef ds:uri="http://schemas.openxmlformats.org/officeDocument/2006/bibliography"/>
+  </ds:schemaRefs>
+</ds:datastoreItem>
 </file>
</xml_diff>

<commit_message>
Copiando codigo de la primera pregunta al archivo de informe
</commit_message>
<xml_diff>
--- a/informe.docx
+++ b/informe.docx
@@ -22,6 +22,1245 @@
       <w:r>
         <w:t xml:space="preserve"> blogs para agrupar entradas individuales en lugar de blogs enteros. ¿Las entradas del mismo blog se agrupan unas con otras? ¿Qué hay de las entradas de la misma fecha? </w:t>
       </w:r>
+    </w:p>
+    <w:p>
+      <w:pPr>
+        <w:jc w:val="both"/>
+      </w:pPr>
+      <w:r>
+        <w:rPr>
+          <w:noProof/>
+          <w:lang w:eastAsia="es-ES"/>
+        </w:rPr>
+        <mc:AlternateContent>
+          <mc:Choice Requires="wps">
+            <w:drawing>
+              <wp:anchor distT="0" distB="0" distL="114300" distR="114300" simplePos="0" relativeHeight="251662336" behindDoc="0" locked="0" layoutInCell="1" allowOverlap="1">
+                <wp:simplePos x="0" y="0"/>
+                <wp:positionH relativeFrom="margin">
+                  <wp:align>right</wp:align>
+                </wp:positionH>
+                <wp:positionV relativeFrom="paragraph">
+                  <wp:posOffset>27940</wp:posOffset>
+                </wp:positionV>
+                <wp:extent cx="5153025" cy="3495675"/>
+                <wp:effectExtent l="0" t="0" r="28575" b="28575"/>
+                <wp:wrapNone/>
+                <wp:docPr id="5" name="Cuadro de texto 5"/>
+                <wp:cNvGraphicFramePr/>
+                <a:graphic xmlns:a="http://schemas.openxmlformats.org/drawingml/2006/main">
+                  <a:graphicData uri="http://schemas.microsoft.com/office/word/2010/wordprocessingShape">
+                    <wps:wsp>
+                      <wps:cNvSpPr txBox="1"/>
+                      <wps:spPr>
+                        <a:xfrm>
+                          <a:off x="0" y="0"/>
+                          <a:ext cx="5153025" cy="3495675"/>
+                        </a:xfrm>
+                        <a:prstGeom prst="rect">
+                          <a:avLst/>
+                        </a:prstGeom>
+                        <a:solidFill>
+                          <a:schemeClr val="lt1"/>
+                        </a:solidFill>
+                        <a:ln w="6350">
+                          <a:solidFill>
+                            <a:prstClr val="black"/>
+                          </a:solidFill>
+                        </a:ln>
+                      </wps:spPr>
+                      <wps:txbx>
+                        <w:txbxContent>
+                          <w:p>
+                            <w:pPr>
+                              <w:rPr>
+                                <w:lang w:val="en-US"/>
+                              </w:rPr>
+                            </w:pPr>
+                            <w:proofErr w:type="spellStart"/>
+                            <w:r>
+                              <w:rPr>
+                                <w:lang w:val="en-US"/>
+                              </w:rPr>
+                              <w:t>def</w:t>
+                            </w:r>
+                            <w:proofErr w:type="spellEnd"/>
+                            <w:r>
+                              <w:rPr>
+                                <w:lang w:val="en-US"/>
+                              </w:rPr>
+                              <w:t xml:space="preserve"> </w:t>
+                            </w:r>
+                            <w:proofErr w:type="spellStart"/>
+                            <w:r>
+                              <w:rPr>
+                                <w:lang w:val="en-US"/>
+                              </w:rPr>
+                              <w:t>getwords</w:t>
+                            </w:r>
+                            <w:proofErr w:type="spellEnd"/>
+                            <w:r>
+                              <w:rPr>
+                                <w:lang w:val="en-US"/>
+                              </w:rPr>
+                              <w:t xml:space="preserve"> </w:t>
+                            </w:r>
+                            <w:r>
+                              <w:rPr>
+                                <w:lang w:val="en-US"/>
+                              </w:rPr>
+                              <w:t>(html):</w:t>
+                            </w:r>
+                          </w:p>
+                          <w:p>
+                            <w:pPr>
+                              <w:spacing w:after="0"/>
+                              <w:rPr>
+                                <w:lang w:val="en-US"/>
+                              </w:rPr>
+                            </w:pPr>
+                            <w:r>
+                              <w:rPr>
+                                <w:lang w:val="en-US"/>
+                              </w:rPr>
+                              <w:t xml:space="preserve"> </w:t>
+                            </w:r>
+                            <w:r>
+                              <w:rPr>
+                                <w:lang w:val="en-US"/>
+                              </w:rPr>
+                              <w:t xml:space="preserve">    txt = </w:t>
+                            </w:r>
+                            <w:proofErr w:type="spellStart"/>
+                            <w:proofErr w:type="gramStart"/>
+                            <w:r>
+                              <w:rPr>
+                                <w:lang w:val="en-US"/>
+                              </w:rPr>
+                              <w:t>re.compile</w:t>
+                            </w:r>
+                            <w:proofErr w:type="spellEnd"/>
+                            <w:proofErr w:type="gramEnd"/>
+                            <w:r>
+                              <w:rPr>
+                                <w:lang w:val="en-US"/>
+                              </w:rPr>
+                              <w:t>(r'&lt;[^&gt;]+&gt;').sub('', html)</w:t>
+                            </w:r>
+                          </w:p>
+                          <w:p>
+                            <w:pPr>
+                              <w:spacing w:after="0"/>
+                              <w:rPr>
+                                <w:lang w:val="en-US"/>
+                              </w:rPr>
+                            </w:pPr>
+                            <w:r>
+                              <w:rPr>
+                                <w:lang w:val="en-US"/>
+                              </w:rPr>
+                              <w:t xml:space="preserve">    words = </w:t>
+                            </w:r>
+                            <w:proofErr w:type="spellStart"/>
+                            <w:proofErr w:type="gramStart"/>
+                            <w:r>
+                              <w:rPr>
+                                <w:lang w:val="en-US"/>
+                              </w:rPr>
+                              <w:t>re.compile</w:t>
+                            </w:r>
+                            <w:proofErr w:type="spellEnd"/>
+                            <w:proofErr w:type="gramEnd"/>
+                            <w:r>
+                              <w:rPr>
+                                <w:lang w:val="en-US"/>
+                              </w:rPr>
+                              <w:t>(r'[^</w:t>
+                            </w:r>
+                            <w:proofErr w:type="spellStart"/>
+                            <w:r>
+                              <w:rPr>
+                                <w:lang w:val="en-US"/>
+                              </w:rPr>
+                              <w:t>A-Z^a-z</w:t>
+                            </w:r>
+                            <w:proofErr w:type="spellEnd"/>
+                            <w:r>
+                              <w:rPr>
+                                <w:lang w:val="en-US"/>
+                              </w:rPr>
+                              <w:t>]+').split(txt)</w:t>
+                            </w:r>
+                          </w:p>
+                          <w:p>
+                            <w:pPr>
+                              <w:spacing w:after="0"/>
+                            </w:pPr>
+                            <w:r>
+                              <w:rPr>
+                                <w:lang w:val="en-US"/>
+                              </w:rPr>
+                              <w:t xml:space="preserve">    return [</w:t>
+                            </w:r>
+                            <w:proofErr w:type="spellStart"/>
+                            <w:proofErr w:type="gramStart"/>
+                            <w:r>
+                              <w:rPr>
+                                <w:lang w:val="en-US"/>
+                              </w:rPr>
+                              <w:t>word.lower</w:t>
+                            </w:r>
+                            <w:proofErr w:type="spellEnd"/>
+                            <w:proofErr w:type="gramEnd"/>
+                            <w:r>
+                              <w:rPr>
+                                <w:lang w:val="en-US"/>
+                              </w:rPr>
+                              <w:t xml:space="preserve">() for word in words if word != </w:t>
+                            </w:r>
+                            <w:r>
+                              <w:t>'']</w:t>
+                            </w:r>
+                          </w:p>
+                          <w:p>
+                            <w:pPr>
+                              <w:rPr>
+                                <w:lang w:val="en-US"/>
+                              </w:rPr>
+                            </w:pPr>
+                          </w:p>
+                          <w:p>
+                            <w:pPr>
+                              <w:rPr>
+                                <w:lang w:val="en-US"/>
+                              </w:rPr>
+                            </w:pPr>
+                            <w:proofErr w:type="spellStart"/>
+                            <w:r>
+                              <w:rPr>
+                                <w:lang w:val="en-US"/>
+                              </w:rPr>
+                              <w:t>def</w:t>
+                            </w:r>
+                            <w:proofErr w:type="spellEnd"/>
+                            <w:r>
+                              <w:rPr>
+                                <w:lang w:val="en-US"/>
+                              </w:rPr>
+                              <w:t xml:space="preserve"> </w:t>
+                            </w:r>
+                            <w:proofErr w:type="spellStart"/>
+                            <w:r>
+                              <w:rPr>
+                                <w:lang w:val="en-US"/>
+                              </w:rPr>
+                              <w:t>getwordcounts</w:t>
+                            </w:r>
+                            <w:proofErr w:type="spellEnd"/>
+                            <w:r>
+                              <w:rPr>
+                                <w:lang w:val="en-US"/>
+                              </w:rPr>
+                              <w:t xml:space="preserve"> </w:t>
+                            </w:r>
+                            <w:r>
+                              <w:rPr>
+                                <w:lang w:val="en-US"/>
+                              </w:rPr>
+                              <w:t>(</w:t>
+                            </w:r>
+                            <w:proofErr w:type="spellStart"/>
+                            <w:r>
+                              <w:rPr>
+                                <w:lang w:val="en-US"/>
+                              </w:rPr>
+                              <w:t>url</w:t>
+                            </w:r>
+                            <w:proofErr w:type="spellEnd"/>
+                            <w:r>
+                              <w:rPr>
+                                <w:lang w:val="en-US"/>
+                              </w:rPr>
+                              <w:t>):</w:t>
+                            </w:r>
+                          </w:p>
+                          <w:p>
+                            <w:pPr>
+                              <w:spacing w:after="0"/>
+                              <w:rPr>
+                                <w:lang w:val="en-US"/>
+                              </w:rPr>
+                            </w:pPr>
+                            <w:r>
+                              <w:rPr>
+                                <w:lang w:val="en-US"/>
+                              </w:rPr>
+                              <w:t xml:space="preserve">    </w:t>
+                            </w:r>
+                            <w:r>
+                              <w:rPr>
+                                <w:lang w:val="en-US"/>
+                              </w:rPr>
+                              <w:t>d=</w:t>
+                            </w:r>
+                            <w:proofErr w:type="spellStart"/>
+                            <w:proofErr w:type="gramStart"/>
+                            <w:r>
+                              <w:rPr>
+                                <w:lang w:val="en-US"/>
+                              </w:rPr>
+                              <w:t>feedparser.parse</w:t>
+                            </w:r>
+                            <w:proofErr w:type="spellEnd"/>
+                            <w:proofErr w:type="gramEnd"/>
+                            <w:r>
+                              <w:rPr>
+                                <w:lang w:val="en-US"/>
+                              </w:rPr>
+                              <w:t>(</w:t>
+                            </w:r>
+                            <w:proofErr w:type="spellStart"/>
+                            <w:r>
+                              <w:rPr>
+                                <w:lang w:val="en-US"/>
+                              </w:rPr>
+                              <w:t>url</w:t>
+                            </w:r>
+                            <w:proofErr w:type="spellEnd"/>
+                            <w:r>
+                              <w:rPr>
+                                <w:lang w:val="en-US"/>
+                              </w:rPr>
+                              <w:t>)</w:t>
+                            </w:r>
+                          </w:p>
+                          <w:p>
+                            <w:pPr>
+                              <w:spacing w:after="0"/>
+                            </w:pPr>
+                            <w:r>
+                              <w:rPr>
+                                <w:lang w:val="en-US"/>
+                              </w:rPr>
+                              <w:t xml:space="preserve">  </w:t>
+                            </w:r>
+                            <w:r>
+                              <w:rPr>
+                                <w:lang w:val="en-US"/>
+                              </w:rPr>
+                              <w:t xml:space="preserve"> </w:t>
+                            </w:r>
+                            <w:proofErr w:type="spellStart"/>
+                            <w:r>
+                              <w:t>wc</w:t>
+                            </w:r>
+                            <w:proofErr w:type="spellEnd"/>
+                            <w:proofErr w:type="gramStart"/>
+                            <w:r>
+                              <w:t>={</w:t>
+                            </w:r>
+                            <w:proofErr w:type="gramEnd"/>
+                            <w:r>
+                              <w:t>}</w:t>
+                            </w:r>
+                          </w:p>
+                          <w:p>
+                            <w:pPr>
+                              <w:spacing w:after="0"/>
+                              <w:rPr>
+                                <w:lang w:val="en-US"/>
+                              </w:rPr>
+                            </w:pPr>
+                            <w:r>
+                              <w:rPr>
+                                <w:lang w:val="en-US"/>
+                              </w:rPr>
+                              <w:t xml:space="preserve">  for e in </w:t>
+                            </w:r>
+                            <w:proofErr w:type="spellStart"/>
+                            <w:proofErr w:type="gramStart"/>
+                            <w:r>
+                              <w:rPr>
+                                <w:lang w:val="en-US"/>
+                              </w:rPr>
+                              <w:t>d.entri</w:t>
+                            </w:r>
+                            <w:r>
+                              <w:rPr>
+                                <w:lang w:val="en-US"/>
+                              </w:rPr>
+                              <w:t>es</w:t>
+                            </w:r>
+                            <w:proofErr w:type="spellEnd"/>
+                            <w:proofErr w:type="gramEnd"/>
+                            <w:r>
+                              <w:rPr>
+                                <w:lang w:val="en-US"/>
+                              </w:rPr>
+                              <w:t>:</w:t>
+                            </w:r>
+                          </w:p>
+                          <w:p>
+                            <w:pPr>
+                              <w:spacing w:after="0"/>
+                              <w:rPr>
+                                <w:lang w:val="en-US"/>
+                              </w:rPr>
+                            </w:pPr>
+                            <w:r>
+                              <w:rPr>
+                                <w:lang w:val="en-US"/>
+                              </w:rPr>
+                              <w:t xml:space="preserve">    if 'summary' in e: summary=</w:t>
+                            </w:r>
+                            <w:proofErr w:type="spellStart"/>
+                            <w:proofErr w:type="gramStart"/>
+                            <w:r>
+                              <w:rPr>
+                                <w:lang w:val="en-US"/>
+                              </w:rPr>
+                              <w:t>e.summary</w:t>
+                            </w:r>
+                            <w:proofErr w:type="spellEnd"/>
+                            <w:proofErr w:type="gramEnd"/>
+                          </w:p>
+                          <w:p>
+                            <w:pPr>
+                              <w:spacing w:after="0"/>
+                            </w:pPr>
+                            <w:r>
+                              <w:rPr>
+                                <w:lang w:val="en-US"/>
+                              </w:rPr>
+                              <w:t xml:space="preserve">    </w:t>
+                            </w:r>
+                            <w:proofErr w:type="spellStart"/>
+                            <w:r>
+                              <w:t>else</w:t>
+                            </w:r>
+                            <w:proofErr w:type="spellEnd"/>
+                            <w:r>
+                              <w:t xml:space="preserve">: </w:t>
+                            </w:r>
+                            <w:proofErr w:type="spellStart"/>
+                            <w:r>
+                              <w:t>summary</w:t>
+                            </w:r>
+                            <w:proofErr w:type="spellEnd"/>
+                            <w:r>
+                              <w:t>=</w:t>
+                            </w:r>
+                            <w:proofErr w:type="spellStart"/>
+                            <w:proofErr w:type="gramStart"/>
+                            <w:r>
+                              <w:t>e.description</w:t>
+                            </w:r>
+                            <w:proofErr w:type="spellEnd"/>
+                            <w:proofErr w:type="gramEnd"/>
+                          </w:p>
+                          <w:p>
+                            <w:pPr>
+                              <w:spacing w:after="0"/>
+                              <w:rPr>
+                                <w:lang w:val="en-US"/>
+                              </w:rPr>
+                            </w:pPr>
+                            <w:r>
+                              <w:rPr>
+                                <w:lang w:val="en-US"/>
+                              </w:rPr>
+                              <w:t xml:space="preserve">    words=</w:t>
+                            </w:r>
+                            <w:proofErr w:type="spellStart"/>
+                            <w:proofErr w:type="gramStart"/>
+                            <w:r>
+                              <w:rPr>
+                                <w:lang w:val="en-US"/>
+                              </w:rPr>
+                              <w:t>getwords</w:t>
+                            </w:r>
+                            <w:proofErr w:type="spellEnd"/>
+                            <w:r>
+                              <w:rPr>
+                                <w:lang w:val="en-US"/>
+                              </w:rPr>
+                              <w:t>(</w:t>
+                            </w:r>
+                            <w:proofErr w:type="spellStart"/>
+                            <w:proofErr w:type="gramEnd"/>
+                            <w:r>
+                              <w:rPr>
+                                <w:lang w:val="en-US"/>
+                              </w:rPr>
+                              <w:t>e.title</w:t>
+                            </w:r>
+                            <w:proofErr w:type="spellEnd"/>
+                            <w:r>
+                              <w:rPr>
+                                <w:lang w:val="en-US"/>
+                              </w:rPr>
+                              <w:t>+' '+summary)</w:t>
+                            </w:r>
+                          </w:p>
+                          <w:p>
+                            <w:pPr>
+                              <w:spacing w:after="0"/>
+                              <w:rPr>
+                                <w:lang w:val="en-US"/>
+                              </w:rPr>
+                            </w:pPr>
+                            <w:r>
+                              <w:rPr>
+                                <w:lang w:val="en-US"/>
+                              </w:rPr>
+                              <w:t xml:space="preserve">    for word in words:</w:t>
+                            </w:r>
+                          </w:p>
+                          <w:p>
+                            <w:pPr>
+                              <w:spacing w:after="0"/>
+                              <w:rPr>
+                                <w:lang w:val="en-US"/>
+                              </w:rPr>
+                            </w:pPr>
+                            <w:r>
+                              <w:rPr>
+                                <w:lang w:val="en-US"/>
+                              </w:rPr>
+                              <w:t xml:space="preserve">      </w:t>
+                            </w:r>
+                            <w:proofErr w:type="spellStart"/>
+                            <w:proofErr w:type="gramStart"/>
+                            <w:r>
+                              <w:rPr>
+                                <w:lang w:val="en-US"/>
+                              </w:rPr>
+                              <w:t>wc.setdefault</w:t>
+                            </w:r>
+                            <w:proofErr w:type="spellEnd"/>
+                            <w:proofErr w:type="gramEnd"/>
+                            <w:r>
+                              <w:rPr>
+                                <w:lang w:val="en-US"/>
+                              </w:rPr>
+                              <w:t>(word,0)</w:t>
+                            </w:r>
+                          </w:p>
+                          <w:p>
+                            <w:pPr>
+                              <w:spacing w:after="0"/>
+                              <w:rPr>
+                                <w:lang w:val="en-US"/>
+                              </w:rPr>
+                            </w:pPr>
+                            <w:r>
+                              <w:rPr>
+                                <w:lang w:val="en-US"/>
+                              </w:rPr>
+                              <w:t xml:space="preserve">      </w:t>
+                            </w:r>
+                            <w:proofErr w:type="spellStart"/>
+                            <w:r>
+                              <w:rPr>
+                                <w:lang w:val="en-US"/>
+                              </w:rPr>
+                              <w:t>wc</w:t>
+                            </w:r>
+                            <w:proofErr w:type="spellEnd"/>
+                            <w:r>
+                              <w:rPr>
+                                <w:lang w:val="en-US"/>
+                              </w:rPr>
+                              <w:t>[word]+=1</w:t>
+                            </w:r>
+                          </w:p>
+                          <w:p>
+                            <w:pPr>
+                              <w:spacing w:after="0"/>
+                            </w:pPr>
+                            <w:r>
+                              <w:rPr>
+                                <w:lang w:val="en-US"/>
+                              </w:rPr>
+                              <w:t xml:space="preserve">  return </w:t>
+                            </w:r>
+                            <w:proofErr w:type="spellStart"/>
+                            <w:proofErr w:type="gramStart"/>
+                            <w:r>
+                              <w:rPr>
+                                <w:lang w:val="en-US"/>
+                              </w:rPr>
+                              <w:t>d.feed</w:t>
+                            </w:r>
+                            <w:proofErr w:type="gramEnd"/>
+                            <w:r>
+                              <w:rPr>
+                                <w:lang w:val="en-US"/>
+                              </w:rPr>
+                              <w:t>.title,wc</w:t>
+                            </w:r>
+                            <w:proofErr w:type="spellEnd"/>
+                          </w:p>
+                          <w:p>
+                            <w:pPr>
+                              <w:spacing w:after="0"/>
+                            </w:pPr>
+                          </w:p>
+                        </w:txbxContent>
+                      </wps:txbx>
+                      <wps:bodyPr rot="0" spcFirstLastPara="0" vertOverflow="overflow" horzOverflow="overflow" vert="horz" wrap="square" lIns="91440" tIns="45720" rIns="91440" bIns="45720" numCol="1" spcCol="0" rtlCol="0" fromWordArt="0" anchor="t" anchorCtr="0" forceAA="0" compatLnSpc="1">
+                        <a:prstTxWarp prst="textNoShape">
+                          <a:avLst/>
+                        </a:prstTxWarp>
+                        <a:noAutofit/>
+                      </wps:bodyPr>
+                    </wps:wsp>
+                  </a:graphicData>
+                </a:graphic>
+                <wp14:sizeRelH relativeFrom="margin">
+                  <wp14:pctWidth>0</wp14:pctWidth>
+                </wp14:sizeRelH>
+                <wp14:sizeRelV relativeFrom="margin">
+                  <wp14:pctHeight>0</wp14:pctHeight>
+                </wp14:sizeRelV>
+              </wp:anchor>
+            </w:drawing>
+          </mc:Choice>
+          <mc:Fallback>
+            <w:pict>
+              <v:shapetype id="_x0000_t202" coordsize="21600,21600" o:spt="202" path="m,l,21600r21600,l21600,xe">
+                <v:stroke joinstyle="miter"/>
+                <v:path gradientshapeok="t" o:connecttype="rect"/>
+              </v:shapetype>
+              <v:shape id="Cuadro de texto 5" o:spid="_x0000_s1026" type="#_x0000_t202" style="position:absolute;left:0;text-align:left;margin-left:354.55pt;margin-top:2.2pt;width:405.75pt;height:275.25pt;z-index:251662336;visibility:visible;mso-wrap-style:square;mso-width-percent:0;mso-height-percent:0;mso-wrap-distance-left:9pt;mso-wrap-distance-top:0;mso-wrap-distance-right:9pt;mso-wrap-distance-bottom:0;mso-position-horizontal:right;mso-position-horizontal-relative:margin;mso-position-vertical:absolute;mso-position-vertical-relative:text;mso-width-percent:0;mso-height-percent:0;mso-width-relative:margin;mso-height-relative:margin;v-text-anchor:top" o:gfxdata="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" fillcolor="white [3201]" strokeweight=".5pt">
+                <v:textbox>
+                  <w:txbxContent>
+                    <w:p>
+                      <w:pPr>
+                        <w:rPr>
+                          <w:lang w:val="en-US"/>
+                        </w:rPr>
+                      </w:pPr>
+                      <w:proofErr w:type="spellStart"/>
+                      <w:r>
+                        <w:rPr>
+                          <w:lang w:val="en-US"/>
+                        </w:rPr>
+                        <w:t>def</w:t>
+                      </w:r>
+                      <w:proofErr w:type="spellEnd"/>
+                      <w:r>
+                        <w:rPr>
+                          <w:lang w:val="en-US"/>
+                        </w:rPr>
+                        <w:t xml:space="preserve"> </w:t>
+                      </w:r>
+                      <w:proofErr w:type="spellStart"/>
+                      <w:r>
+                        <w:rPr>
+                          <w:lang w:val="en-US"/>
+                        </w:rPr>
+                        <w:t>getwords</w:t>
+                      </w:r>
+                      <w:proofErr w:type="spellEnd"/>
+                      <w:r>
+                        <w:rPr>
+                          <w:lang w:val="en-US"/>
+                        </w:rPr>
+                        <w:t xml:space="preserve"> </w:t>
+                      </w:r>
+                      <w:r>
+                        <w:rPr>
+                          <w:lang w:val="en-US"/>
+                        </w:rPr>
+                        <w:t>(html):</w:t>
+                      </w:r>
+                    </w:p>
+                    <w:p>
+                      <w:pPr>
+                        <w:spacing w:after="0"/>
+                        <w:rPr>
+                          <w:lang w:val="en-US"/>
+                        </w:rPr>
+                      </w:pPr>
+                      <w:r>
+                        <w:rPr>
+                          <w:lang w:val="en-US"/>
+                        </w:rPr>
+                        <w:t xml:space="preserve"> </w:t>
+                      </w:r>
+                      <w:r>
+                        <w:rPr>
+                          <w:lang w:val="en-US"/>
+                        </w:rPr>
+                        <w:t xml:space="preserve">    txt = </w:t>
+                      </w:r>
+                      <w:proofErr w:type="spellStart"/>
+                      <w:proofErr w:type="gramStart"/>
+                      <w:r>
+                        <w:rPr>
+                          <w:lang w:val="en-US"/>
+                        </w:rPr>
+                        <w:t>re.compile</w:t>
+                      </w:r>
+                      <w:proofErr w:type="spellEnd"/>
+                      <w:proofErr w:type="gramEnd"/>
+                      <w:r>
+                        <w:rPr>
+                          <w:lang w:val="en-US"/>
+                        </w:rPr>
+                        <w:t>(r'&lt;[^&gt;]+&gt;').sub('', html)</w:t>
+                      </w:r>
+                    </w:p>
+                    <w:p>
+                      <w:pPr>
+                        <w:spacing w:after="0"/>
+                        <w:rPr>
+                          <w:lang w:val="en-US"/>
+                        </w:rPr>
+                      </w:pPr>
+                      <w:r>
+                        <w:rPr>
+                          <w:lang w:val="en-US"/>
+                        </w:rPr>
+                        <w:t xml:space="preserve">    words = </w:t>
+                      </w:r>
+                      <w:proofErr w:type="spellStart"/>
+                      <w:proofErr w:type="gramStart"/>
+                      <w:r>
+                        <w:rPr>
+                          <w:lang w:val="en-US"/>
+                        </w:rPr>
+                        <w:t>re.compile</w:t>
+                      </w:r>
+                      <w:proofErr w:type="spellEnd"/>
+                      <w:proofErr w:type="gramEnd"/>
+                      <w:r>
+                        <w:rPr>
+                          <w:lang w:val="en-US"/>
+                        </w:rPr>
+                        <w:t>(r'[^</w:t>
+                      </w:r>
+                      <w:proofErr w:type="spellStart"/>
+                      <w:r>
+                        <w:rPr>
+                          <w:lang w:val="en-US"/>
+                        </w:rPr>
+                        <w:t>A-Z^a-z</w:t>
+                      </w:r>
+                      <w:proofErr w:type="spellEnd"/>
+                      <w:r>
+                        <w:rPr>
+                          <w:lang w:val="en-US"/>
+                        </w:rPr>
+                        <w:t>]+').split(txt)</w:t>
+                      </w:r>
+                    </w:p>
+                    <w:p>
+                      <w:pPr>
+                        <w:spacing w:after="0"/>
+                      </w:pPr>
+                      <w:r>
+                        <w:rPr>
+                          <w:lang w:val="en-US"/>
+                        </w:rPr>
+                        <w:t xml:space="preserve">    return [</w:t>
+                      </w:r>
+                      <w:proofErr w:type="spellStart"/>
+                      <w:proofErr w:type="gramStart"/>
+                      <w:r>
+                        <w:rPr>
+                          <w:lang w:val="en-US"/>
+                        </w:rPr>
+                        <w:t>word.lower</w:t>
+                      </w:r>
+                      <w:proofErr w:type="spellEnd"/>
+                      <w:proofErr w:type="gramEnd"/>
+                      <w:r>
+                        <w:rPr>
+                          <w:lang w:val="en-US"/>
+                        </w:rPr>
+                        <w:t xml:space="preserve">() for word in words if word != </w:t>
+                      </w:r>
+                      <w:r>
+                        <w:t>'']</w:t>
+                      </w:r>
+                    </w:p>
+                    <w:p>
+                      <w:pPr>
+                        <w:rPr>
+                          <w:lang w:val="en-US"/>
+                        </w:rPr>
+                      </w:pPr>
+                    </w:p>
+                    <w:p>
+                      <w:pPr>
+                        <w:rPr>
+                          <w:lang w:val="en-US"/>
+                        </w:rPr>
+                      </w:pPr>
+                      <w:proofErr w:type="spellStart"/>
+                      <w:r>
+                        <w:rPr>
+                          <w:lang w:val="en-US"/>
+                        </w:rPr>
+                        <w:t>def</w:t>
+                      </w:r>
+                      <w:proofErr w:type="spellEnd"/>
+                      <w:r>
+                        <w:rPr>
+                          <w:lang w:val="en-US"/>
+                        </w:rPr>
+                        <w:t xml:space="preserve"> </w:t>
+                      </w:r>
+                      <w:proofErr w:type="spellStart"/>
+                      <w:r>
+                        <w:rPr>
+                          <w:lang w:val="en-US"/>
+                        </w:rPr>
+                        <w:t>getwordcounts</w:t>
+                      </w:r>
+                      <w:proofErr w:type="spellEnd"/>
+                      <w:r>
+                        <w:rPr>
+                          <w:lang w:val="en-US"/>
+                        </w:rPr>
+                        <w:t xml:space="preserve"> </w:t>
+                      </w:r>
+                      <w:r>
+                        <w:rPr>
+                          <w:lang w:val="en-US"/>
+                        </w:rPr>
+                        <w:t>(</w:t>
+                      </w:r>
+                      <w:proofErr w:type="spellStart"/>
+                      <w:r>
+                        <w:rPr>
+                          <w:lang w:val="en-US"/>
+                        </w:rPr>
+                        <w:t>url</w:t>
+                      </w:r>
+                      <w:proofErr w:type="spellEnd"/>
+                      <w:r>
+                        <w:rPr>
+                          <w:lang w:val="en-US"/>
+                        </w:rPr>
+                        <w:t>):</w:t>
+                      </w:r>
+                    </w:p>
+                    <w:p>
+                      <w:pPr>
+                        <w:spacing w:after="0"/>
+                        <w:rPr>
+                          <w:lang w:val="en-US"/>
+                        </w:rPr>
+                      </w:pPr>
+                      <w:r>
+                        <w:rPr>
+                          <w:lang w:val="en-US"/>
+                        </w:rPr>
+                        <w:t xml:space="preserve">    </w:t>
+                      </w:r>
+                      <w:r>
+                        <w:rPr>
+                          <w:lang w:val="en-US"/>
+                        </w:rPr>
+                        <w:t>d=</w:t>
+                      </w:r>
+                      <w:proofErr w:type="spellStart"/>
+                      <w:proofErr w:type="gramStart"/>
+                      <w:r>
+                        <w:rPr>
+                          <w:lang w:val="en-US"/>
+                        </w:rPr>
+                        <w:t>feedparser.parse</w:t>
+                      </w:r>
+                      <w:proofErr w:type="spellEnd"/>
+                      <w:proofErr w:type="gramEnd"/>
+                      <w:r>
+                        <w:rPr>
+                          <w:lang w:val="en-US"/>
+                        </w:rPr>
+                        <w:t>(</w:t>
+                      </w:r>
+                      <w:proofErr w:type="spellStart"/>
+                      <w:r>
+                        <w:rPr>
+                          <w:lang w:val="en-US"/>
+                        </w:rPr>
+                        <w:t>url</w:t>
+                      </w:r>
+                      <w:proofErr w:type="spellEnd"/>
+                      <w:r>
+                        <w:rPr>
+                          <w:lang w:val="en-US"/>
+                        </w:rPr>
+                        <w:t>)</w:t>
+                      </w:r>
+                    </w:p>
+                    <w:p>
+                      <w:pPr>
+                        <w:spacing w:after="0"/>
+                      </w:pPr>
+                      <w:r>
+                        <w:rPr>
+                          <w:lang w:val="en-US"/>
+                        </w:rPr>
+                        <w:t xml:space="preserve">  </w:t>
+                      </w:r>
+                      <w:r>
+                        <w:rPr>
+                          <w:lang w:val="en-US"/>
+                        </w:rPr>
+                        <w:t xml:space="preserve"> </w:t>
+                      </w:r>
+                      <w:proofErr w:type="spellStart"/>
+                      <w:r>
+                        <w:t>wc</w:t>
+                      </w:r>
+                      <w:proofErr w:type="spellEnd"/>
+                      <w:proofErr w:type="gramStart"/>
+                      <w:r>
+                        <w:t>={</w:t>
+                      </w:r>
+                      <w:proofErr w:type="gramEnd"/>
+                      <w:r>
+                        <w:t>}</w:t>
+                      </w:r>
+                    </w:p>
+                    <w:p>
+                      <w:pPr>
+                        <w:spacing w:after="0"/>
+                        <w:rPr>
+                          <w:lang w:val="en-US"/>
+                        </w:rPr>
+                      </w:pPr>
+                      <w:r>
+                        <w:rPr>
+                          <w:lang w:val="en-US"/>
+                        </w:rPr>
+                        <w:t xml:space="preserve">  for e in </w:t>
+                      </w:r>
+                      <w:proofErr w:type="spellStart"/>
+                      <w:proofErr w:type="gramStart"/>
+                      <w:r>
+                        <w:rPr>
+                          <w:lang w:val="en-US"/>
+                        </w:rPr>
+                        <w:t>d.entri</w:t>
+                      </w:r>
+                      <w:r>
+                        <w:rPr>
+                          <w:lang w:val="en-US"/>
+                        </w:rPr>
+                        <w:t>es</w:t>
+                      </w:r>
+                      <w:proofErr w:type="spellEnd"/>
+                      <w:proofErr w:type="gramEnd"/>
+                      <w:r>
+                        <w:rPr>
+                          <w:lang w:val="en-US"/>
+                        </w:rPr>
+                        <w:t>:</w:t>
+                      </w:r>
+                    </w:p>
+                    <w:p>
+                      <w:pPr>
+                        <w:spacing w:after="0"/>
+                        <w:rPr>
+                          <w:lang w:val="en-US"/>
+                        </w:rPr>
+                      </w:pPr>
+                      <w:r>
+                        <w:rPr>
+                          <w:lang w:val="en-US"/>
+                        </w:rPr>
+                        <w:t xml:space="preserve">    if 'summary' in e: summary=</w:t>
+                      </w:r>
+                      <w:proofErr w:type="spellStart"/>
+                      <w:proofErr w:type="gramStart"/>
+                      <w:r>
+                        <w:rPr>
+                          <w:lang w:val="en-US"/>
+                        </w:rPr>
+                        <w:t>e.summary</w:t>
+                      </w:r>
+                      <w:proofErr w:type="spellEnd"/>
+                      <w:proofErr w:type="gramEnd"/>
+                    </w:p>
+                    <w:p>
+                      <w:pPr>
+                        <w:spacing w:after="0"/>
+                      </w:pPr>
+                      <w:r>
+                        <w:rPr>
+                          <w:lang w:val="en-US"/>
+                        </w:rPr>
+                        <w:t xml:space="preserve">    </w:t>
+                      </w:r>
+                      <w:proofErr w:type="spellStart"/>
+                      <w:r>
+                        <w:t>else</w:t>
+                      </w:r>
+                      <w:proofErr w:type="spellEnd"/>
+                      <w:r>
+                        <w:t xml:space="preserve">: </w:t>
+                      </w:r>
+                      <w:proofErr w:type="spellStart"/>
+                      <w:r>
+                        <w:t>summary</w:t>
+                      </w:r>
+                      <w:proofErr w:type="spellEnd"/>
+                      <w:r>
+                        <w:t>=</w:t>
+                      </w:r>
+                      <w:proofErr w:type="spellStart"/>
+                      <w:proofErr w:type="gramStart"/>
+                      <w:r>
+                        <w:t>e.description</w:t>
+                      </w:r>
+                      <w:proofErr w:type="spellEnd"/>
+                      <w:proofErr w:type="gramEnd"/>
+                    </w:p>
+                    <w:p>
+                      <w:pPr>
+                        <w:spacing w:after="0"/>
+                        <w:rPr>
+                          <w:lang w:val="en-US"/>
+                        </w:rPr>
+                      </w:pPr>
+                      <w:r>
+                        <w:rPr>
+                          <w:lang w:val="en-US"/>
+                        </w:rPr>
+                        <w:t xml:space="preserve">    words=</w:t>
+                      </w:r>
+                      <w:proofErr w:type="spellStart"/>
+                      <w:proofErr w:type="gramStart"/>
+                      <w:r>
+                        <w:rPr>
+                          <w:lang w:val="en-US"/>
+                        </w:rPr>
+                        <w:t>getwords</w:t>
+                      </w:r>
+                      <w:proofErr w:type="spellEnd"/>
+                      <w:r>
+                        <w:rPr>
+                          <w:lang w:val="en-US"/>
+                        </w:rPr>
+                        <w:t>(</w:t>
+                      </w:r>
+                      <w:proofErr w:type="spellStart"/>
+                      <w:proofErr w:type="gramEnd"/>
+                      <w:r>
+                        <w:rPr>
+                          <w:lang w:val="en-US"/>
+                        </w:rPr>
+                        <w:t>e.title</w:t>
+                      </w:r>
+                      <w:proofErr w:type="spellEnd"/>
+                      <w:r>
+                        <w:rPr>
+                          <w:lang w:val="en-US"/>
+                        </w:rPr>
+                        <w:t>+' '+summary)</w:t>
+                      </w:r>
+                    </w:p>
+                    <w:p>
+                      <w:pPr>
+                        <w:spacing w:after="0"/>
+                        <w:rPr>
+                          <w:lang w:val="en-US"/>
+                        </w:rPr>
+                      </w:pPr>
+                      <w:r>
+                        <w:rPr>
+                          <w:lang w:val="en-US"/>
+                        </w:rPr>
+                        <w:t xml:space="preserve">    for word in words:</w:t>
+                      </w:r>
+                    </w:p>
+                    <w:p>
+                      <w:pPr>
+                        <w:spacing w:after="0"/>
+                        <w:rPr>
+                          <w:lang w:val="en-US"/>
+                        </w:rPr>
+                      </w:pPr>
+                      <w:r>
+                        <w:rPr>
+                          <w:lang w:val="en-US"/>
+                        </w:rPr>
+                        <w:t xml:space="preserve">      </w:t>
+                      </w:r>
+                      <w:proofErr w:type="spellStart"/>
+                      <w:proofErr w:type="gramStart"/>
+                      <w:r>
+                        <w:rPr>
+                          <w:lang w:val="en-US"/>
+                        </w:rPr>
+                        <w:t>wc.setdefault</w:t>
+                      </w:r>
+                      <w:proofErr w:type="spellEnd"/>
+                      <w:proofErr w:type="gramEnd"/>
+                      <w:r>
+                        <w:rPr>
+                          <w:lang w:val="en-US"/>
+                        </w:rPr>
+                        <w:t>(word,0)</w:t>
+                      </w:r>
+                    </w:p>
+                    <w:p>
+                      <w:pPr>
+                        <w:spacing w:after="0"/>
+                        <w:rPr>
+                          <w:lang w:val="en-US"/>
+                        </w:rPr>
+                      </w:pPr>
+                      <w:r>
+                        <w:rPr>
+                          <w:lang w:val="en-US"/>
+                        </w:rPr>
+                        <w:t xml:space="preserve">      </w:t>
+                      </w:r>
+                      <w:proofErr w:type="spellStart"/>
+                      <w:r>
+                        <w:rPr>
+                          <w:lang w:val="en-US"/>
+                        </w:rPr>
+                        <w:t>wc</w:t>
+                      </w:r>
+                      <w:proofErr w:type="spellEnd"/>
+                      <w:r>
+                        <w:rPr>
+                          <w:lang w:val="en-US"/>
+                        </w:rPr>
+                        <w:t>[word]+=1</w:t>
+                      </w:r>
+                    </w:p>
+                    <w:p>
+                      <w:pPr>
+                        <w:spacing w:after="0"/>
+                      </w:pPr>
+                      <w:r>
+                        <w:rPr>
+                          <w:lang w:val="en-US"/>
+                        </w:rPr>
+                        <w:t xml:space="preserve">  return </w:t>
+                      </w:r>
+                      <w:proofErr w:type="spellStart"/>
+                      <w:proofErr w:type="gramStart"/>
+                      <w:r>
+                        <w:rPr>
+                          <w:lang w:val="en-US"/>
+                        </w:rPr>
+                        <w:t>d.feed</w:t>
+                      </w:r>
+                      <w:proofErr w:type="gramEnd"/>
+                      <w:r>
+                        <w:rPr>
+                          <w:lang w:val="en-US"/>
+                        </w:rPr>
+                        <w:t>.title,wc</w:t>
+                      </w:r>
+                      <w:proofErr w:type="spellEnd"/>
+                    </w:p>
+                    <w:p>
+                      <w:pPr>
+                        <w:spacing w:after="0"/>
+                      </w:pPr>
+                    </w:p>
+                  </w:txbxContent>
+                </v:textbox>
+                <w10:wrap anchorx="margin"/>
+              </v:shape>
+            </w:pict>
+          </mc:Fallback>
+        </mc:AlternateContent>
+      </w:r>
+    </w:p>
+    <w:p>
+      <w:pPr>
+        <w:jc w:val="both"/>
+      </w:pPr>
+    </w:p>
+    <w:p>
+      <w:pPr>
+        <w:jc w:val="both"/>
+      </w:pPr>
+    </w:p>
+    <w:p>
+      <w:pPr>
+        <w:jc w:val="both"/>
+      </w:pPr>
+    </w:p>
+    <w:p>
+      <w:pPr>
+        <w:jc w:val="both"/>
+      </w:pPr>
+    </w:p>
+    <w:p>
+      <w:pPr>
+        <w:jc w:val="both"/>
+      </w:pPr>
+    </w:p>
+    <w:p>
+      <w:pPr>
+        <w:jc w:val="both"/>
+      </w:pPr>
+    </w:p>
+    <w:p>
+      <w:pPr>
+        <w:jc w:val="both"/>
+      </w:pPr>
+    </w:p>
+    <w:p>
+      <w:pPr>
+        <w:pStyle w:val="Prrafodelista"/>
+        <w:jc w:val="both"/>
+      </w:pPr>
+    </w:p>
+    <w:p>
+      <w:pPr>
+        <w:pStyle w:val="Prrafodelista"/>
+        <w:jc w:val="both"/>
+      </w:pPr>
+    </w:p>
+    <w:p>
+      <w:pPr>
+        <w:pStyle w:val="Prrafodelista"/>
+        <w:jc w:val="both"/>
+      </w:pPr>
+    </w:p>
+    <w:p>
+      <w:pPr>
+        <w:pStyle w:val="Prrafodelista"/>
+        <w:jc w:val="both"/>
+      </w:pPr>
+    </w:p>
+    <w:p>
+      <w:pPr>
+        <w:pStyle w:val="Prrafodelista"/>
+        <w:jc w:val="both"/>
+      </w:pPr>
+    </w:p>
+    <w:p>
+      <w:pPr>
+        <w:pStyle w:val="Prrafodelista"/>
+        <w:jc w:val="both"/>
+      </w:pPr>
+    </w:p>
+    <w:p>
+      <w:pPr>
+        <w:pStyle w:val="Prrafodelista"/>
+        <w:jc w:val="both"/>
+      </w:pPr>
+    </w:p>
+    <w:p>
+      <w:pPr>
+        <w:pStyle w:val="Prrafodelista"/>
+        <w:jc w:val="both"/>
+      </w:pPr>
     </w:p>
     <w:p>
       <w:pPr>
@@ -140,14 +1379,27 @@
       <w:r>
         <w:t xml:space="preserve">Figura </w:t>
       </w:r>
-      <w:fldSimple w:instr=" SEQ Figura \* ARABIC ">
-        <w:r>
-          <w:rPr>
-            <w:noProof/>
-          </w:rPr>
-          <w:t>1</w:t>
-        </w:r>
-      </w:fldSimple>
+      <w:r>
+        <w:fldChar w:fldCharType="begin"/>
+      </w:r>
+      <w:r>
+        <w:instrText xml:space="preserve"> SEQ Figura \* ARABIC </w:instrText>
+      </w:r>
+      <w:r>
+        <w:fldChar w:fldCharType="separate"/>
+      </w:r>
+      <w:r>
+        <w:rPr>
+          <w:noProof/>
+        </w:rPr>
+        <w:t>1</w:t>
+      </w:r>
+      <w:r>
+        <w:rPr>
+          <w:noProof/>
+        </w:rPr>
+        <w:fldChar w:fldCharType="end"/>
+      </w:r>
       <w:r>
         <w:t>. Comparando distancias de Pearson y Euclidiana</w:t>
       </w:r>
@@ -174,6 +1426,7 @@
         <w:jc w:val="both"/>
       </w:pPr>
       <w:r>
+        <w:lastRenderedPageBreak/>
         <w:t xml:space="preserve">Investigue acerca de la distancia de Manhattan. Cree una función para esta y vea cómo cambia los resultados. </w:t>
       </w:r>
     </w:p>
@@ -647,6 +1900,44 @@
     </w:p>
     <w:p>
       <w:pPr>
+        <w:pStyle w:val="Prrafodelista"/>
+        <w:jc w:val="both"/>
+      </w:pPr>
+    </w:p>
+    <w:p>
+      <w:pPr>
+        <w:pStyle w:val="Prrafodelista"/>
+        <w:jc w:val="both"/>
+      </w:pPr>
+    </w:p>
+    <w:p>
+      <w:pPr>
+        <w:pStyle w:val="Prrafodelista"/>
+        <w:jc w:val="both"/>
+      </w:pPr>
+    </w:p>
+    <w:p>
+      <w:pPr>
+        <w:pStyle w:val="Prrafodelista"/>
+        <w:jc w:val="both"/>
+      </w:pPr>
+    </w:p>
+    <w:p>
+      <w:pPr>
+        <w:pStyle w:val="Prrafodelista"/>
+        <w:jc w:val="both"/>
+      </w:pPr>
+    </w:p>
+    <w:p>
+      <w:pPr>
+        <w:pStyle w:val="Prrafodelista"/>
+        <w:jc w:val="both"/>
+      </w:pPr>
+      <w:bookmarkStart w:id="0" w:name="_GoBack"/>
+      <w:bookmarkEnd w:id="0"/>
+    </w:p>
+    <w:p>
+      <w:pPr>
         <w:jc w:val="both"/>
       </w:pPr>
       <w:r>
@@ -654,7 +1945,6 @@
           <w:noProof/>
           <w:lang w:eastAsia="es-ES"/>
         </w:rPr>
-        <w:lastRenderedPageBreak/>
         <w:drawing>
           <wp:anchor distT="0" distB="0" distL="114300" distR="114300" simplePos="0" relativeHeight="251660288" behindDoc="1" locked="0" layoutInCell="1" allowOverlap="1" wp14:anchorId="4CC9A528" wp14:editId="6ED1D462">
             <wp:simplePos x="0" y="0"/>
@@ -753,14 +2043,27 @@
       <w:r>
         <w:t xml:space="preserve">Figura </w:t>
       </w:r>
-      <w:fldSimple w:instr=" SEQ Figura \* ARABIC ">
-        <w:r>
-          <w:rPr>
-            <w:noProof/>
-          </w:rPr>
-          <w:t>2</w:t>
-        </w:r>
-      </w:fldSimple>
+      <w:r>
+        <w:fldChar w:fldCharType="begin"/>
+      </w:r>
+      <w:r>
+        <w:instrText xml:space="preserve"> SEQ Figura \* ARABIC </w:instrText>
+      </w:r>
+      <w:r>
+        <w:fldChar w:fldCharType="separate"/>
+      </w:r>
+      <w:r>
+        <w:rPr>
+          <w:noProof/>
+        </w:rPr>
+        <w:t>2</w:t>
+      </w:r>
+      <w:r>
+        <w:rPr>
+          <w:noProof/>
+        </w:rPr>
+        <w:fldChar w:fldCharType="end"/>
+      </w:r>
       <w:r>
         <w:t xml:space="preserve">. </w:t>
       </w:r>
@@ -782,6 +2085,7 @@
           <w:noProof/>
           <w:lang w:eastAsia="es-ES"/>
         </w:rPr>
+        <w:lastRenderedPageBreak/>
         <w:drawing>
           <wp:anchor distT="0" distB="0" distL="114300" distR="114300" simplePos="0" relativeHeight="251661312" behindDoc="1" locked="0" layoutInCell="1" allowOverlap="1" wp14:anchorId="0627A083" wp14:editId="39456E79">
             <wp:simplePos x="0" y="0"/>
@@ -868,8 +2172,6 @@
       <w:r>
         <w:t xml:space="preserve">También en la figura 3 vemos la diferencia entre distancias de Pearson y Manhattan </w:t>
       </w:r>
-      <w:bookmarkStart w:id="0" w:name="_GoBack"/>
-      <w:bookmarkEnd w:id="0"/>
     </w:p>
     <w:p>
       <w:pPr>
@@ -879,14 +2181,27 @@
       <w:r>
         <w:t xml:space="preserve">Figura </w:t>
       </w:r>
-      <w:fldSimple w:instr=" SEQ Figura \* ARABIC ">
-        <w:r>
-          <w:rPr>
-            <w:noProof/>
-          </w:rPr>
-          <w:t>3</w:t>
-        </w:r>
-      </w:fldSimple>
+      <w:r>
+        <w:fldChar w:fldCharType="begin"/>
+      </w:r>
+      <w:r>
+        <w:instrText xml:space="preserve"> SEQ Figura \* ARABIC </w:instrText>
+      </w:r>
+      <w:r>
+        <w:fldChar w:fldCharType="separate"/>
+      </w:r>
+      <w:r>
+        <w:rPr>
+          <w:noProof/>
+        </w:rPr>
+        <w:t>3</w:t>
+      </w:r>
+      <w:r>
+        <w:rPr>
+          <w:noProof/>
+        </w:rPr>
+        <w:fldChar w:fldCharType="end"/>
+      </w:r>
       <w:r>
         <w:t>. Comparando distancias entre Pearson y Manhattan</w:t>
       </w:r>
@@ -919,7 +2234,6 @@
         <w:jc w:val="both"/>
       </w:pPr>
       <w:r>
-        <w:lastRenderedPageBreak/>
         <w:t xml:space="preserve">Modifique la función del </w:t>
       </w:r>
       <w:proofErr w:type="spellStart"/>
@@ -1793,7 +3107,7 @@
 </file>
 
 <file path=customXml/itemProps1.xml><?xml version="1.0" encoding="utf-8"?>
-<ds:datastoreItem xmlns:ds="http://schemas.openxmlformats.org/officeDocument/2006/customXml" ds:itemID="{149169C7-BC74-4451-9786-9200E7587489}">
+<ds:datastoreItem xmlns:ds="http://schemas.openxmlformats.org/officeDocument/2006/customXml" ds:itemID="{D12797D0-7FEE-4201-A120-C58BD09DCDA1}">
   <ds:schemaRefs>
     <ds:schemaRef ds:uri="http://schemas.openxmlformats.org/officeDocument/2006/bibliography"/>
   </ds:schemaRefs>

</xml_diff>

<commit_message>
copiando parte de codigo modificado al informe de la pregunta 1
</commit_message>
<xml_diff>
--- a/informe.docx
+++ b/informe.docx
@@ -55,10 +55,10 @@
                   <wp:align>right</wp:align>
                 </wp:positionH>
                 <wp:positionV relativeFrom="paragraph">
-                  <wp:posOffset>27940</wp:posOffset>
+                  <wp:posOffset>24765</wp:posOffset>
                 </wp:positionV>
-                <wp:extent cx="5153025" cy="3495675"/>
-                <wp:effectExtent l="0" t="0" r="28575" b="28575"/>
+                <wp:extent cx="5153025" cy="4324350"/>
+                <wp:effectExtent l="0" t="0" r="28575" b="19050"/>
                 <wp:wrapNone/>
                 <wp:docPr id="5" name="Cuadro de texto 5"/>
                 <wp:cNvGraphicFramePr/>
@@ -69,7 +69,7 @@
                       <wps:spPr>
                         <a:xfrm>
                           <a:off x="0" y="0"/>
-                          <a:ext cx="5153025" cy="3495675"/>
+                          <a:ext cx="5153025" cy="4324350"/>
                         </a:xfrm>
                         <a:prstGeom prst="rect">
                           <a:avLst/>
@@ -87,341 +87,344 @@
                         <w:txbxContent>
                           <w:p>
                             <w:pPr>
-                              <w:rPr>
-                                <w:lang w:val="en-US"/>
+                              <w:spacing w:after="0"/>
+                              <w:rPr>
+                                <w:lang w:val="es-ES"/>
                               </w:rPr>
                             </w:pPr>
                             <w:proofErr w:type="spellStart"/>
                             <w:r>
                               <w:rPr>
-                                <w:lang w:val="en-US"/>
+                                <w:lang w:val="es-ES"/>
                               </w:rPr>
                               <w:t>def</w:t>
                             </w:r>
                             <w:proofErr w:type="spellEnd"/>
                             <w:r>
                               <w:rPr>
-                                <w:lang w:val="en-US"/>
+                                <w:lang w:val="es-ES"/>
                               </w:rPr>
                               <w:t xml:space="preserve"> </w:t>
                             </w:r>
                             <w:proofErr w:type="spellStart"/>
                             <w:r>
                               <w:rPr>
-                                <w:lang w:val="en-US"/>
-                              </w:rPr>
-                              <w:t>getwords</w:t>
-                            </w:r>
-                            <w:proofErr w:type="spellEnd"/>
-                            <w:r>
-                              <w:rPr>
-                                <w:lang w:val="en-US"/>
-                              </w:rPr>
-                              <w:t xml:space="preserve"> (html):</w:t>
+                                <w:lang w:val="es-ES"/>
+                              </w:rPr>
+                              <w:t>getwordcounts</w:t>
+                            </w:r>
+                            <w:proofErr w:type="spellEnd"/>
+                            <w:r>
+                              <w:rPr>
+                                <w:lang w:val="es-ES"/>
+                              </w:rPr>
+                              <w:t>(</w:t>
+                            </w:r>
+                            <w:proofErr w:type="spellStart"/>
+                            <w:r>
+                              <w:rPr>
+                                <w:lang w:val="es-ES"/>
+                              </w:rPr>
+                              <w:t>url</w:t>
+                            </w:r>
+                            <w:proofErr w:type="spellEnd"/>
+                            <w:r>
+                              <w:rPr>
+                                <w:lang w:val="es-ES"/>
+                              </w:rPr>
+                              <w:t>):</w:t>
                             </w:r>
                           </w:p>
                           <w:p>
                             <w:pPr>
                               <w:spacing w:after="0"/>
                               <w:rPr>
-                                <w:lang w:val="en-US"/>
+                                <w:lang w:val="es-ES"/>
                               </w:rPr>
                             </w:pPr>
                             <w:r>
                               <w:rPr>
-                                <w:lang w:val="en-US"/>
-                              </w:rPr>
-                              <w:t xml:space="preserve"> </w:t>
-                            </w:r>
-                            <w:r>
-                              <w:rPr>
-                                <w:lang w:val="en-US"/>
-                              </w:rPr>
-                              <w:t xml:space="preserve">    txt = </w:t>
-                            </w:r>
-                            <w:proofErr w:type="spellStart"/>
-                            <w:proofErr w:type="gramStart"/>
-                            <w:r>
-                              <w:rPr>
-                                <w:lang w:val="en-US"/>
-                              </w:rPr>
-                              <w:t>re.compile</w:t>
-                            </w:r>
-                            <w:proofErr w:type="spellEnd"/>
-                            <w:proofErr w:type="gramEnd"/>
-                            <w:r>
-                              <w:rPr>
-                                <w:lang w:val="en-US"/>
-                              </w:rPr>
-                              <w:t>(r'&lt;[^&gt;]+&gt;').sub('', html)</w:t>
-                            </w:r>
+                                <w:lang w:val="es-ES"/>
+                              </w:rPr>
+                              <w:t xml:space="preserve">  # Analiza </w:t>
+                            </w:r>
+                            <w:proofErr w:type="spellStart"/>
+                            <w:r>
+                              <w:rPr>
+                                <w:lang w:val="es-ES"/>
+                              </w:rPr>
+                              <w:t>lexicamente</w:t>
+                            </w:r>
+                            <w:proofErr w:type="spellEnd"/>
+                            <w:r>
+                              <w:rPr>
+                                <w:lang w:val="es-ES"/>
+                              </w:rPr>
+                              <w:t xml:space="preserve"> el </w:t>
+                            </w:r>
+                            <w:proofErr w:type="spellStart"/>
+                            <w:r>
+                              <w:rPr>
+                                <w:lang w:val="es-ES"/>
+                              </w:rPr>
+                              <w:t>feed</w:t>
+                            </w:r>
+                            <w:proofErr w:type="spellEnd"/>
                           </w:p>
                           <w:p>
                             <w:pPr>
                               <w:spacing w:after="0"/>
                               <w:rPr>
-                                <w:lang w:val="en-US"/>
+                                <w:lang w:val="es-ES"/>
                               </w:rPr>
                             </w:pPr>
                             <w:r>
                               <w:rPr>
-                                <w:lang w:val="en-US"/>
-                              </w:rPr>
-                              <w:t xml:space="preserve">    words = </w:t>
+                                <w:lang w:val="es-ES"/>
+                              </w:rPr>
+                              <w:t xml:space="preserve">  d=</w:t>
                             </w:r>
                             <w:proofErr w:type="spellStart"/>
                             <w:proofErr w:type="gramStart"/>
                             <w:r>
                               <w:rPr>
-                                <w:lang w:val="en-US"/>
-                              </w:rPr>
-                              <w:t>re.compile</w:t>
+                                <w:lang w:val="es-ES"/>
+                              </w:rPr>
+                              <w:t>feedparser.parse</w:t>
                             </w:r>
                             <w:proofErr w:type="spellEnd"/>
                             <w:proofErr w:type="gramEnd"/>
                             <w:r>
                               <w:rPr>
-                                <w:lang w:val="en-US"/>
-                              </w:rPr>
-                              <w:t>(r'[^</w:t>
-                            </w:r>
-                            <w:proofErr w:type="spellStart"/>
-                            <w:r>
-                              <w:rPr>
-                                <w:lang w:val="en-US"/>
-                              </w:rPr>
-                              <w:t>A-Z^a-z</w:t>
-                            </w:r>
-                            <w:proofErr w:type="spellEnd"/>
-                            <w:r>
-                              <w:rPr>
-                                <w:lang w:val="en-US"/>
-                              </w:rPr>
-                              <w:t>]+').split(txt)</w:t>
+                                <w:lang w:val="es-ES"/>
+                              </w:rPr>
+                              <w:t>(</w:t>
+                            </w:r>
+                            <w:proofErr w:type="spellStart"/>
+                            <w:r>
+                              <w:rPr>
+                                <w:lang w:val="es-ES"/>
+                              </w:rPr>
+                              <w:t>url</w:t>
+                            </w:r>
+                            <w:proofErr w:type="spellEnd"/>
+                            <w:r>
+                              <w:rPr>
+                                <w:lang w:val="es-ES"/>
+                              </w:rPr>
+                              <w:t>)</w:t>
                             </w:r>
                           </w:p>
                           <w:p>
                             <w:pPr>
                               <w:spacing w:after="0"/>
                               <w:rPr>
-                                <w:lang w:val="en-US"/>
+                                <w:lang w:val="es-ES"/>
                               </w:rPr>
                             </w:pPr>
                             <w:r>
                               <w:rPr>
-                                <w:lang w:val="en-US"/>
-                              </w:rPr>
-                              <w:t xml:space="preserve">    return [</w:t>
-                            </w:r>
-                            <w:proofErr w:type="spellStart"/>
+                                <w:lang w:val="es-ES"/>
+                              </w:rPr>
+                              <w:t xml:space="preserve">  </w:t>
+                            </w:r>
+                            <w:proofErr w:type="spellStart"/>
+                            <w:r>
+                              <w:rPr>
+                                <w:lang w:val="es-ES"/>
+                              </w:rPr>
+                              <w:t>wr</w:t>
+                            </w:r>
+                            <w:proofErr w:type="spellEnd"/>
                             <w:proofErr w:type="gramStart"/>
                             <w:r>
                               <w:rPr>
-                                <w:lang w:val="en-US"/>
-                              </w:rPr>
-                              <w:t>word.lower</w:t>
-                            </w:r>
-                            <w:proofErr w:type="spellEnd"/>
+                                <w:lang w:val="es-ES"/>
+                              </w:rPr>
+                              <w:t>={</w:t>
+                            </w:r>
                             <w:proofErr w:type="gramEnd"/>
                             <w:r>
                               <w:rPr>
-                                <w:lang w:val="en-US"/>
-                              </w:rPr>
-                              <w:t xml:space="preserve">() for word in words if word != </w:t>
-                            </w:r>
-                            <w:r>
-                              <w:rPr>
-                                <w:lang w:val="en-US"/>
-                              </w:rPr>
-                              <w:t>'']</w:t>
-                            </w:r>
-                          </w:p>
-                          <w:p>
-                            <w:pPr>
-                              <w:rPr>
-                                <w:lang w:val="en-US"/>
-                              </w:rPr>
-                            </w:pPr>
-                          </w:p>
-                          <w:p>
-                            <w:pPr>
-                              <w:rPr>
-                                <w:lang w:val="en-US"/>
-                              </w:rPr>
-                            </w:pPr>
-                            <w:proofErr w:type="spellStart"/>
-                            <w:r>
-                              <w:rPr>
-                                <w:lang w:val="en-US"/>
-                              </w:rPr>
-                              <w:t>def</w:t>
-                            </w:r>
-                            <w:proofErr w:type="spellEnd"/>
-                            <w:r>
-                              <w:rPr>
-                                <w:lang w:val="en-US"/>
-                              </w:rPr>
-                              <w:t xml:space="preserve"> </w:t>
-                            </w:r>
-                            <w:proofErr w:type="spellStart"/>
-                            <w:r>
-                              <w:rPr>
-                                <w:lang w:val="en-US"/>
-                              </w:rPr>
-                              <w:t>getwordcounts</w:t>
-                            </w:r>
-                            <w:proofErr w:type="spellEnd"/>
-                            <w:r>
-                              <w:rPr>
-                                <w:lang w:val="en-US"/>
-                              </w:rPr>
-                              <w:t xml:space="preserve"> </w:t>
-                            </w:r>
-                            <w:r>
-                              <w:rPr>
-                                <w:lang w:val="en-US"/>
-                              </w:rPr>
-                              <w:t>(</w:t>
-                            </w:r>
-                            <w:proofErr w:type="spellStart"/>
-                            <w:r>
-                              <w:rPr>
-                                <w:lang w:val="en-US"/>
-                              </w:rPr>
-                              <w:t>url</w:t>
-                            </w:r>
-                            <w:proofErr w:type="spellEnd"/>
-                            <w:r>
-                              <w:rPr>
-                                <w:lang w:val="en-US"/>
-                              </w:rPr>
-                              <w:t>):</w:t>
+                                <w:lang w:val="es-ES"/>
+                              </w:rPr>
+                              <w:t>}# variable que almacena un diccionario</w:t>
                             </w:r>
                           </w:p>
                           <w:p>
                             <w:pPr>
                               <w:spacing w:after="0"/>
                               <w:rPr>
-                                <w:lang w:val="en-US"/>
+                                <w:lang w:val="es-ES"/>
                               </w:rPr>
                             </w:pPr>
                             <w:r>
                               <w:rPr>
-                                <w:lang w:val="en-US"/>
-                              </w:rPr>
-                              <w:t xml:space="preserve">    </w:t>
-                            </w:r>
-                            <w:r>
-                              <w:rPr>
-                                <w:lang w:val="en-US"/>
-                              </w:rPr>
-                              <w:t>d=</w:t>
-                            </w:r>
-                            <w:proofErr w:type="spellStart"/>
-                            <w:proofErr w:type="gramStart"/>
-                            <w:r>
-                              <w:rPr>
-                                <w:lang w:val="en-US"/>
-                              </w:rPr>
-                              <w:t>feedparser.parse</w:t>
-                            </w:r>
-                            <w:proofErr w:type="spellEnd"/>
-                            <w:proofErr w:type="gramEnd"/>
-                            <w:r>
-                              <w:rPr>
-                                <w:lang w:val="en-US"/>
-                              </w:rPr>
-                              <w:t>(</w:t>
-                            </w:r>
-                            <w:proofErr w:type="spellStart"/>
-                            <w:r>
-                              <w:rPr>
-                                <w:lang w:val="en-US"/>
-                              </w:rPr>
-                              <w:t>url</w:t>
-                            </w:r>
-                            <w:proofErr w:type="spellEnd"/>
-                            <w:r>
-                              <w:rPr>
-                                <w:lang w:val="en-US"/>
-                              </w:rPr>
-                              <w:t>)</w:t>
+                                <w:lang w:val="es-ES"/>
+                              </w:rPr>
+                              <w:t xml:space="preserve">       # para el conteo de palabras de cada blog</w:t>
                             </w:r>
                           </w:p>
                           <w:p>
                             <w:pPr>
                               <w:spacing w:after="0"/>
                               <w:rPr>
-                                <w:lang w:val="en-US"/>
+                                <w:lang w:val="es-ES"/>
                               </w:rPr>
                             </w:pPr>
                             <w:r>
                               <w:rPr>
-                                <w:lang w:val="en-US"/>
-                              </w:rPr>
-                              <w:t xml:space="preserve">  </w:t>
-                            </w:r>
-                            <w:r>
-                              <w:rPr>
-                                <w:lang w:val="en-US"/>
-                              </w:rPr>
-                              <w:t xml:space="preserve"> </w:t>
-                            </w:r>
-                            <w:r>
-                              <w:rPr>
-                                <w:lang w:val="en-US"/>
-                              </w:rPr>
-                              <w:t>wc={}</w:t>
+                                <w:lang w:val="es-ES"/>
+                              </w:rPr>
+                              <w:t xml:space="preserve">  t</w:t>
+                            </w:r>
+                            <w:proofErr w:type="gramStart"/>
+                            <w:r>
+                              <w:rPr>
+                                <w:lang w:val="es-ES"/>
+                              </w:rPr>
+                              <w:t>={</w:t>
+                            </w:r>
+                            <w:proofErr w:type="gramEnd"/>
+                            <w:r>
+                              <w:rPr>
+                                <w:lang w:val="es-ES"/>
+                              </w:rPr>
+                              <w:t xml:space="preserve">} # </w:t>
+                            </w:r>
+                            <w:proofErr w:type="spellStart"/>
+                            <w:r>
+                              <w:rPr>
+                                <w:lang w:val="es-ES"/>
+                              </w:rPr>
+                              <w:t>titulo</w:t>
+                            </w:r>
+                            <w:proofErr w:type="spellEnd"/>
+                            <w:r>
+                              <w:rPr>
+                                <w:lang w:val="es-ES"/>
+                              </w:rPr>
+                              <w:t xml:space="preserve"> de cada blog</w:t>
                             </w:r>
                           </w:p>
                           <w:p>
                             <w:pPr>
                               <w:spacing w:after="0"/>
                               <w:rPr>
-                                <w:lang w:val="en-US"/>
+                                <w:lang w:val="es-ES"/>
                               </w:rPr>
                             </w:pPr>
                             <w:r>
                               <w:rPr>
-                                <w:lang w:val="en-US"/>
-                              </w:rPr>
-                              <w:t xml:space="preserve">  for e in </w:t>
-                            </w:r>
-                            <w:proofErr w:type="spellStart"/>
-                            <w:proofErr w:type="gramStart"/>
-                            <w:r>
-                              <w:rPr>
-                                <w:lang w:val="en-US"/>
-                              </w:rPr>
-                              <w:t>d.entri</w:t>
-                            </w:r>
-                            <w:r>
-                              <w:rPr>
-                                <w:lang w:val="en-US"/>
-                              </w:rPr>
-                              <w:t>es</w:t>
-                            </w:r>
-                            <w:proofErr w:type="spellEnd"/>
-                            <w:proofErr w:type="gramEnd"/>
-                            <w:r>
-                              <w:rPr>
-                                <w:lang w:val="en-US"/>
-                              </w:rPr>
-                              <w:t>:</w:t>
+                                <w:lang w:val="es-ES"/>
+                              </w:rPr>
+                              <w:t xml:space="preserve">  </w:t>
+                            </w:r>
+                            <w:proofErr w:type="spellStart"/>
+                            <w:r>
+                              <w:rPr>
+                                <w:lang w:val="es-ES"/>
+                              </w:rPr>
+                              <w:t>cont</w:t>
+                            </w:r>
+                            <w:proofErr w:type="spellEnd"/>
+                            <w:r>
+                              <w:rPr>
+                                <w:lang w:val="es-ES"/>
+                              </w:rPr>
+                              <w:t>=0 #contador de todas las entradas</w:t>
                             </w:r>
                           </w:p>
                           <w:p>
                             <w:pPr>
                               <w:spacing w:after="0"/>
                               <w:rPr>
-                                <w:lang w:val="en-US"/>
+                                <w:lang w:val="es-ES"/>
                               </w:rPr>
                             </w:pPr>
                             <w:r>
                               <w:rPr>
-                                <w:lang w:val="en-US"/>
-                              </w:rPr>
-                              <w:t xml:space="preserve">    if 'summary' in e: summary=</w:t>
+                                <w:lang w:val="es-ES"/>
+                              </w:rPr>
+                              <w:t xml:space="preserve"> </w:t>
+                            </w:r>
+                          </w:p>
+                          <w:p>
+                            <w:pPr>
+                              <w:spacing w:after="0"/>
+                              <w:rPr>
+                                <w:lang w:val="es-ES"/>
+                              </w:rPr>
+                            </w:pPr>
+                            <w:r>
+                              <w:rPr>
+                                <w:lang w:val="es-ES"/>
+                              </w:rPr>
+                              <w:t xml:space="preserve">  # itera sobre todas las entradas</w:t>
+                            </w:r>
+                          </w:p>
+                          <w:p>
+                            <w:pPr>
+                              <w:spacing w:after="0"/>
+                              <w:rPr>
+                                <w:lang w:val="es-ES"/>
+                              </w:rPr>
+                            </w:pPr>
+                            <w:r>
+                              <w:rPr>
+                                <w:lang w:val="es-ES"/>
+                              </w:rPr>
+                              <w:t xml:space="preserve">  </w:t>
+                            </w:r>
+                            <w:proofErr w:type="spellStart"/>
+                            <w:r>
+                              <w:rPr>
+                                <w:lang w:val="es-ES"/>
+                              </w:rPr>
+                              <w:t>for</w:t>
+                            </w:r>
+                            <w:proofErr w:type="spellEnd"/>
+                            <w:r>
+                              <w:rPr>
+                                <w:lang w:val="es-ES"/>
+                              </w:rPr>
+                              <w:t xml:space="preserve"> e in </w:t>
+                            </w:r>
+                            <w:proofErr w:type="spellStart"/>
+                            <w:proofErr w:type="gramStart"/>
+                            <w:r>
+                              <w:rPr>
+                                <w:lang w:val="es-ES"/>
+                              </w:rPr>
+                              <w:t>d.entries</w:t>
+                            </w:r>
+                            <w:proofErr w:type="spellEnd"/>
+                            <w:proofErr w:type="gramEnd"/>
+                            <w:r>
+                              <w:rPr>
+                                <w:lang w:val="es-ES"/>
+                              </w:rPr>
+                              <w:t>:</w:t>
+                            </w:r>
+                          </w:p>
+                          <w:p>
+                            <w:pPr>
+                              <w:spacing w:after="0"/>
+                              <w:rPr>
+                                <w:lang w:val="en-US"/>
+                              </w:rPr>
+                            </w:pPr>
+                            <w:r>
+                              <w:rPr>
+                                <w:lang w:val="es-ES"/>
+                              </w:rPr>
+                              <w:t xml:space="preserve">    </w:t>
+                            </w:r>
+                            <w:r>
+                              <w:rPr>
+                                <w:lang w:val="en-US"/>
+                              </w:rPr>
+                              <w:t>if 'summary' in e: summary=</w:t>
                             </w:r>
                             <w:proofErr w:type="spellStart"/>
                             <w:proofErr w:type="gramStart"/>
@@ -438,7 +441,7 @@
                             <w:pPr>
                               <w:spacing w:after="0"/>
                               <w:rPr>
-                                <w:lang w:val="en-US"/>
+                                <w:lang w:val="es-ES"/>
                               </w:rPr>
                             </w:pPr>
                             <w:r>
@@ -447,69 +450,65 @@
                               </w:rPr>
                               <w:t xml:space="preserve">    </w:t>
                             </w:r>
-                            <w:r>
-                              <w:rPr>
-                                <w:lang w:val="en-US"/>
-                              </w:rPr>
-                              <w:t>else: summary=e.description</w:t>
-                            </w:r>
+                            <w:proofErr w:type="spellStart"/>
+                            <w:r>
+                              <w:rPr>
+                                <w:lang w:val="es-ES"/>
+                              </w:rPr>
+                              <w:t>else</w:t>
+                            </w:r>
+                            <w:proofErr w:type="spellEnd"/>
+                            <w:r>
+                              <w:rPr>
+                                <w:lang w:val="es-ES"/>
+                              </w:rPr>
+                              <w:t xml:space="preserve">: </w:t>
+                            </w:r>
+                            <w:proofErr w:type="spellStart"/>
+                            <w:r>
+                              <w:rPr>
+                                <w:lang w:val="es-ES"/>
+                              </w:rPr>
+                              <w:t>summary</w:t>
+                            </w:r>
+                            <w:proofErr w:type="spellEnd"/>
+                            <w:r>
+                              <w:rPr>
+                                <w:lang w:val="es-ES"/>
+                              </w:rPr>
+                              <w:t>=</w:t>
+                            </w:r>
+                            <w:proofErr w:type="spellStart"/>
+                            <w:proofErr w:type="gramStart"/>
+                            <w:r>
+                              <w:rPr>
+                                <w:lang w:val="es-ES"/>
+                              </w:rPr>
+                              <w:t>e.description</w:t>
+                            </w:r>
+                            <w:proofErr w:type="spellEnd"/>
+                            <w:proofErr w:type="gramEnd"/>
                           </w:p>
                           <w:p>
                             <w:pPr>
                               <w:spacing w:after="0"/>
                               <w:rPr>
-                                <w:lang w:val="en-US"/>
+                                <w:lang w:val="es-ES"/>
                               </w:rPr>
                             </w:pPr>
-                            <w:r>
-                              <w:rPr>
-                                <w:lang w:val="en-US"/>
-                              </w:rPr>
-                              <w:t xml:space="preserve">    words=</w:t>
-                            </w:r>
-                            <w:proofErr w:type="spellStart"/>
-                            <w:proofErr w:type="gramStart"/>
-                            <w:r>
-                              <w:rPr>
-                                <w:lang w:val="en-US"/>
-                              </w:rPr>
-                              <w:t>getwords</w:t>
-                            </w:r>
-                            <w:proofErr w:type="spellEnd"/>
-                            <w:r>
-                              <w:rPr>
-                                <w:lang w:val="en-US"/>
-                              </w:rPr>
-                              <w:t>(</w:t>
-                            </w:r>
-                            <w:proofErr w:type="spellStart"/>
-                            <w:proofErr w:type="gramEnd"/>
-                            <w:r>
-                              <w:rPr>
-                                <w:lang w:val="en-US"/>
-                              </w:rPr>
-                              <w:t>e.title</w:t>
-                            </w:r>
-                            <w:proofErr w:type="spellEnd"/>
-                            <w:r>
-                              <w:rPr>
-                                <w:lang w:val="en-US"/>
-                              </w:rPr>
-                              <w:t>+' '+summary)</w:t>
-                            </w:r>
                           </w:p>
                           <w:p>
                             <w:pPr>
                               <w:spacing w:after="0"/>
                               <w:rPr>
-                                <w:lang w:val="en-US"/>
+                                <w:lang w:val="es-ES"/>
                               </w:rPr>
                             </w:pPr>
                             <w:r>
                               <w:rPr>
-                                <w:lang w:val="en-US"/>
-                              </w:rPr>
-                              <w:t xml:space="preserve">    for word in words:</w:t>
+                                <w:lang w:val="es-ES"/>
+                              </w:rPr>
+                              <w:t xml:space="preserve">    # extrae una lista de palabras</w:t>
                             </w:r>
                           </w:p>
                           <w:p>
@@ -521,9 +520,15 @@
                             </w:pPr>
                             <w:r>
                               <w:rPr>
-                                <w:lang w:val="en-US"/>
-                              </w:rPr>
-                              <w:t xml:space="preserve">      </w:t>
+                                <w:lang w:val="es-ES"/>
+                              </w:rPr>
+                              <w:t xml:space="preserve">    </w:t>
+                            </w:r>
+                            <w:r>
+                              <w:rPr>
+                                <w:lang w:val="en-US"/>
+                              </w:rPr>
+                              <w:t>words=</w:t>
                             </w:r>
                             <w:proofErr w:type="spellStart"/>
                             <w:proofErr w:type="gramStart"/>
@@ -531,15 +536,29 @@
                               <w:rPr>
                                 <w:lang w:val="en-US"/>
                               </w:rPr>
-                              <w:t>wc.setdefault</w:t>
-                            </w:r>
-                            <w:proofErr w:type="spellEnd"/>
+                              <w:t>getwords</w:t>
+                            </w:r>
+                            <w:proofErr w:type="spellEnd"/>
+                            <w:r>
+                              <w:rPr>
+                                <w:lang w:val="en-US"/>
+                              </w:rPr>
+                              <w:t>(</w:t>
+                            </w:r>
+                            <w:proofErr w:type="spellStart"/>
                             <w:proofErr w:type="gramEnd"/>
                             <w:r>
                               <w:rPr>
                                 <w:lang w:val="en-US"/>
                               </w:rPr>
-                              <w:t>(word,0)</w:t>
+                              <w:t>e.title</w:t>
+                            </w:r>
+                            <w:proofErr w:type="spellEnd"/>
+                            <w:r>
+                              <w:rPr>
+                                <w:lang w:val="en-US"/>
+                              </w:rPr>
+                              <w:t>+' '+summary)</w:t>
                             </w:r>
                           </w:p>
                           <w:p>
@@ -553,7 +572,7 @@
                               <w:rPr>
                                 <w:lang w:val="en-US"/>
                               </w:rPr>
-                              <w:t xml:space="preserve">      </w:t>
+                              <w:t xml:space="preserve">    </w:t>
                             </w:r>
                             <w:proofErr w:type="spellStart"/>
                             <w:r>
@@ -563,11 +582,19 @@
                               <w:t>wc</w:t>
                             </w:r>
                             <w:proofErr w:type="spellEnd"/>
-                            <w:r>
-                              <w:rPr>
-                                <w:lang w:val="en-US"/>
-                              </w:rPr>
-                              <w:t>[word]+=1</w:t>
+                            <w:proofErr w:type="gramStart"/>
+                            <w:r>
+                              <w:rPr>
+                                <w:lang w:val="en-US"/>
+                              </w:rPr>
+                              <w:t>={</w:t>
+                            </w:r>
+                            <w:proofErr w:type="gramEnd"/>
+                            <w:r>
+                              <w:rPr>
+                                <w:lang w:val="en-US"/>
+                              </w:rPr>
+                              <w:t>}</w:t>
                             </w:r>
                           </w:p>
                           <w:p>
@@ -581,24 +608,8 @@
                               <w:rPr>
                                 <w:lang w:val="en-US"/>
                               </w:rPr>
-                              <w:t xml:space="preserve">  return </w:t>
-                            </w:r>
-                            <w:proofErr w:type="spellStart"/>
-                            <w:proofErr w:type="gramStart"/>
-                            <w:r>
-                              <w:rPr>
-                                <w:lang w:val="en-US"/>
-                              </w:rPr>
-                              <w:t>d.feed</w:t>
-                            </w:r>
-                            <w:proofErr w:type="gramEnd"/>
-                            <w:r>
-                              <w:rPr>
-                                <w:lang w:val="en-US"/>
-                              </w:rPr>
-                              <w:t>.title,wc</w:t>
-                            </w:r>
-                            <w:proofErr w:type="spellEnd"/>
+                              <w:t xml:space="preserve">    for word in words:</w:t>
+                            </w:r>
                           </w:p>
                           <w:p>
                             <w:pPr>
@@ -607,6 +618,206 @@
                                 <w:lang w:val="en-US"/>
                               </w:rPr>
                             </w:pPr>
+                            <w:r>
+                              <w:rPr>
+                                <w:lang w:val="en-US"/>
+                              </w:rPr>
+                              <w:t xml:space="preserve">      </w:t>
+                            </w:r>
+                            <w:proofErr w:type="spellStart"/>
+                            <w:proofErr w:type="gramStart"/>
+                            <w:r>
+                              <w:rPr>
+                                <w:lang w:val="en-US"/>
+                              </w:rPr>
+                              <w:t>wc.setdefault</w:t>
+                            </w:r>
+                            <w:proofErr w:type="spellEnd"/>
+                            <w:proofErr w:type="gramEnd"/>
+                            <w:r>
+                              <w:rPr>
+                                <w:lang w:val="en-US"/>
+                              </w:rPr>
+                              <w:t>(word,0)</w:t>
+                            </w:r>
+                          </w:p>
+                          <w:p>
+                            <w:pPr>
+                              <w:spacing w:after="0"/>
+                              <w:rPr>
+                                <w:lang w:val="en-US"/>
+                              </w:rPr>
+                            </w:pPr>
+                            <w:r>
+                              <w:rPr>
+                                <w:lang w:val="en-US"/>
+                              </w:rPr>
+                              <w:t xml:space="preserve">      </w:t>
+                            </w:r>
+                            <w:proofErr w:type="spellStart"/>
+                            <w:r>
+                              <w:rPr>
+                                <w:lang w:val="en-US"/>
+                              </w:rPr>
+                              <w:t>wc</w:t>
+                            </w:r>
+                            <w:proofErr w:type="spellEnd"/>
+                            <w:r>
+                              <w:rPr>
+                                <w:lang w:val="en-US"/>
+                              </w:rPr>
+                              <w:t>[word]+=1</w:t>
+                            </w:r>
+                          </w:p>
+                          <w:p>
+                            <w:pPr>
+                              <w:spacing w:after="0"/>
+                              <w:rPr>
+                                <w:lang w:val="en-US"/>
+                              </w:rPr>
+                            </w:pPr>
+                            <w:r>
+                              <w:rPr>
+                                <w:lang w:val="en-US"/>
+                              </w:rPr>
+                              <w:t xml:space="preserve">      </w:t>
+                            </w:r>
+                            <w:proofErr w:type="spellStart"/>
+                            <w:r>
+                              <w:rPr>
+                                <w:lang w:val="en-US"/>
+                              </w:rPr>
+                              <w:t>wr</w:t>
+                            </w:r>
+                            <w:proofErr w:type="spellEnd"/>
+                            <w:r>
+                              <w:rPr>
+                                <w:lang w:val="en-US"/>
+                              </w:rPr>
+                              <w:t>[</w:t>
+                            </w:r>
+                            <w:proofErr w:type="spellStart"/>
+                            <w:proofErr w:type="gramStart"/>
+                            <w:r>
+                              <w:rPr>
+                                <w:lang w:val="en-US"/>
+                              </w:rPr>
+                              <w:t>e.title</w:t>
+                            </w:r>
+                            <w:proofErr w:type="spellEnd"/>
+                            <w:proofErr w:type="gramEnd"/>
+                            <w:r>
+                              <w:rPr>
+                                <w:lang w:val="en-US"/>
+                              </w:rPr>
+                              <w:t>]=</w:t>
+                            </w:r>
+                            <w:proofErr w:type="spellStart"/>
+                            <w:r>
+                              <w:rPr>
+                                <w:lang w:val="en-US"/>
+                              </w:rPr>
+                              <w:t>wc</w:t>
+                            </w:r>
+                            <w:bookmarkStart w:id="0" w:name="_GoBack"/>
+                            <w:bookmarkEnd w:id="0"/>
+                            <w:proofErr w:type="spellEnd"/>
+                          </w:p>
+                          <w:p>
+                            <w:pPr>
+                              <w:spacing w:after="0"/>
+                              <w:rPr>
+                                <w:lang w:val="en-US"/>
+                              </w:rPr>
+                            </w:pPr>
+                            <w:r>
+                              <w:rPr>
+                                <w:lang w:val="en-US"/>
+                              </w:rPr>
+                              <w:t xml:space="preserve">      t[</w:t>
+                            </w:r>
+                            <w:proofErr w:type="spellStart"/>
+                            <w:r>
+                              <w:rPr>
+                                <w:lang w:val="en-US"/>
+                              </w:rPr>
+                              <w:t>cont</w:t>
+                            </w:r>
+                            <w:proofErr w:type="spellEnd"/>
+                            <w:r>
+                              <w:rPr>
+                                <w:lang w:val="en-US"/>
+                              </w:rPr>
+                              <w:t>]=</w:t>
+                            </w:r>
+                            <w:proofErr w:type="spellStart"/>
+                            <w:proofErr w:type="gramStart"/>
+                            <w:r>
+                              <w:rPr>
+                                <w:lang w:val="en-US"/>
+                              </w:rPr>
+                              <w:t>e.title</w:t>
+                            </w:r>
+                            <w:proofErr w:type="spellEnd"/>
+                            <w:proofErr w:type="gramEnd"/>
+                          </w:p>
+                          <w:p>
+                            <w:pPr>
+                              <w:spacing w:after="0"/>
+                              <w:rPr>
+                                <w:lang w:val="en-US"/>
+                              </w:rPr>
+                            </w:pPr>
+                            <w:r>
+                              <w:rPr>
+                                <w:lang w:val="en-US"/>
+                              </w:rPr>
+                              <w:t xml:space="preserve">      </w:t>
+                            </w:r>
+                            <w:proofErr w:type="spellStart"/>
+                            <w:r>
+                              <w:rPr>
+                                <w:lang w:val="en-US"/>
+                              </w:rPr>
+                              <w:t>cont</w:t>
+                            </w:r>
+                            <w:proofErr w:type="spellEnd"/>
+                            <w:r>
+                              <w:rPr>
+                                <w:lang w:val="en-US"/>
+                              </w:rPr>
+                              <w:t>=cont+1</w:t>
+                            </w:r>
+                          </w:p>
+                          <w:p>
+                            <w:pPr>
+                              <w:spacing w:after="0"/>
+                              <w:rPr>
+                                <w:lang w:val="en-US"/>
+                              </w:rPr>
+                            </w:pPr>
+                            <w:r>
+                              <w:rPr>
+                                <w:lang w:val="en-US"/>
+                              </w:rPr>
+                              <w:t xml:space="preserve">  return </w:t>
+                            </w:r>
+                            <w:proofErr w:type="spellStart"/>
+                            <w:proofErr w:type="gramStart"/>
+                            <w:r>
+                              <w:rPr>
+                                <w:lang w:val="en-US"/>
+                              </w:rPr>
+                              <w:t>d.feed</w:t>
+                            </w:r>
+                            <w:proofErr w:type="gramEnd"/>
+                            <w:r>
+                              <w:rPr>
+                                <w:lang w:val="en-US"/>
+                              </w:rPr>
+                              <w:t>.title,wc,t,wr</w:t>
+                            </w:r>
+                            <w:proofErr w:type="spellEnd"/>
                           </w:p>
                         </w:txbxContent>
                       </wps:txbx>
@@ -634,346 +845,349 @@
                 <v:stroke joinstyle="miter"/>
                 <v:path gradientshapeok="t" o:connecttype="rect"/>
               </v:shapetype>
-              <v:shape id="Cuadro de texto 5" o:spid="_x0000_s1026" type="#_x0000_t202" style="position:absolute;left:0;text-align:left;margin-left:354.55pt;margin-top:2.2pt;width:405.75pt;height:275.25pt;z-index:251662336;visibility:visible;mso-wrap-style:square;mso-width-percent:0;mso-height-percent:0;mso-wrap-distance-left:9pt;mso-wrap-distance-top:0;mso-wrap-distance-right:9pt;mso-wrap-distance-bottom:0;mso-position-horizontal:right;mso-position-horizontal-relative:margin;mso-position-vertical:absolute;mso-position-vertical-relative:text;mso-width-percent:0;mso-height-percent:0;mso-width-relative:margin;mso-height-relative:margin;v-text-anchor:top" o:gfxdata="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" fillcolor="white [3201]" strokeweight=".5pt">
+              <v:shape id="Cuadro de texto 5" o:spid="_x0000_s1026" type="#_x0000_t202" style="position:absolute;left:0;text-align:left;margin-left:354.55pt;margin-top:1.95pt;width:405.75pt;height:340.5pt;z-index:251662336;visibility:visible;mso-wrap-style:square;mso-width-percent:0;mso-height-percent:0;mso-wrap-distance-left:9pt;mso-wrap-distance-top:0;mso-wrap-distance-right:9pt;mso-wrap-distance-bottom:0;mso-position-horizontal:right;mso-position-horizontal-relative:margin;mso-position-vertical:absolute;mso-position-vertical-relative:text;mso-width-percent:0;mso-height-percent:0;mso-width-relative:margin;mso-height-relative:margin;v-text-anchor:top" o:gfxdata="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" fillcolor="white [3201]" strokeweight=".5pt">
                 <v:textbox>
                   <w:txbxContent>
                     <w:p>
                       <w:pPr>
-                        <w:rPr>
-                          <w:lang w:val="en-US"/>
+                        <w:spacing w:after="0"/>
+                        <w:rPr>
+                          <w:lang w:val="es-ES"/>
                         </w:rPr>
                       </w:pPr>
                       <w:proofErr w:type="spellStart"/>
                       <w:r>
                         <w:rPr>
-                          <w:lang w:val="en-US"/>
+                          <w:lang w:val="es-ES"/>
                         </w:rPr>
                         <w:t>def</w:t>
                       </w:r>
                       <w:proofErr w:type="spellEnd"/>
                       <w:r>
                         <w:rPr>
-                          <w:lang w:val="en-US"/>
+                          <w:lang w:val="es-ES"/>
                         </w:rPr>
                         <w:t xml:space="preserve"> </w:t>
                       </w:r>
                       <w:proofErr w:type="spellStart"/>
                       <w:r>
                         <w:rPr>
-                          <w:lang w:val="en-US"/>
-                        </w:rPr>
-                        <w:t>getwords</w:t>
-                      </w:r>
-                      <w:proofErr w:type="spellEnd"/>
-                      <w:r>
-                        <w:rPr>
-                          <w:lang w:val="en-US"/>
-                        </w:rPr>
-                        <w:t xml:space="preserve"> (html):</w:t>
+                          <w:lang w:val="es-ES"/>
+                        </w:rPr>
+                        <w:t>getwordcounts</w:t>
+                      </w:r>
+                      <w:proofErr w:type="spellEnd"/>
+                      <w:r>
+                        <w:rPr>
+                          <w:lang w:val="es-ES"/>
+                        </w:rPr>
+                        <w:t>(</w:t>
+                      </w:r>
+                      <w:proofErr w:type="spellStart"/>
+                      <w:r>
+                        <w:rPr>
+                          <w:lang w:val="es-ES"/>
+                        </w:rPr>
+                        <w:t>url</w:t>
+                      </w:r>
+                      <w:proofErr w:type="spellEnd"/>
+                      <w:r>
+                        <w:rPr>
+                          <w:lang w:val="es-ES"/>
+                        </w:rPr>
+                        <w:t>):</w:t>
                       </w:r>
                     </w:p>
                     <w:p>
                       <w:pPr>
                         <w:spacing w:after="0"/>
                         <w:rPr>
-                          <w:lang w:val="en-US"/>
+                          <w:lang w:val="es-ES"/>
                         </w:rPr>
                       </w:pPr>
                       <w:r>
                         <w:rPr>
-                          <w:lang w:val="en-US"/>
-                        </w:rPr>
-                        <w:t xml:space="preserve"> </w:t>
-                      </w:r>
-                      <w:r>
-                        <w:rPr>
-                          <w:lang w:val="en-US"/>
-                        </w:rPr>
-                        <w:t xml:space="preserve">    txt = </w:t>
-                      </w:r>
-                      <w:proofErr w:type="spellStart"/>
-                      <w:proofErr w:type="gramStart"/>
-                      <w:r>
-                        <w:rPr>
-                          <w:lang w:val="en-US"/>
-                        </w:rPr>
-                        <w:t>re.compile</w:t>
-                      </w:r>
-                      <w:proofErr w:type="spellEnd"/>
-                      <w:proofErr w:type="gramEnd"/>
-                      <w:r>
-                        <w:rPr>
-                          <w:lang w:val="en-US"/>
-                        </w:rPr>
-                        <w:t>(r'&lt;[^&gt;]+&gt;').sub('', html)</w:t>
-                      </w:r>
+                          <w:lang w:val="es-ES"/>
+                        </w:rPr>
+                        <w:t xml:space="preserve">  # Analiza </w:t>
+                      </w:r>
+                      <w:proofErr w:type="spellStart"/>
+                      <w:r>
+                        <w:rPr>
+                          <w:lang w:val="es-ES"/>
+                        </w:rPr>
+                        <w:t>lexicamente</w:t>
+                      </w:r>
+                      <w:proofErr w:type="spellEnd"/>
+                      <w:r>
+                        <w:rPr>
+                          <w:lang w:val="es-ES"/>
+                        </w:rPr>
+                        <w:t xml:space="preserve"> el </w:t>
+                      </w:r>
+                      <w:proofErr w:type="spellStart"/>
+                      <w:r>
+                        <w:rPr>
+                          <w:lang w:val="es-ES"/>
+                        </w:rPr>
+                        <w:t>feed</w:t>
+                      </w:r>
+                      <w:proofErr w:type="spellEnd"/>
                     </w:p>
                     <w:p>
                       <w:pPr>
                         <w:spacing w:after="0"/>
                         <w:rPr>
-                          <w:lang w:val="en-US"/>
+                          <w:lang w:val="es-ES"/>
                         </w:rPr>
                       </w:pPr>
                       <w:r>
                         <w:rPr>
-                          <w:lang w:val="en-US"/>
-                        </w:rPr>
-                        <w:t xml:space="preserve">    words = </w:t>
+                          <w:lang w:val="es-ES"/>
+                        </w:rPr>
+                        <w:t xml:space="preserve">  d=</w:t>
                       </w:r>
                       <w:proofErr w:type="spellStart"/>
                       <w:proofErr w:type="gramStart"/>
                       <w:r>
                         <w:rPr>
-                          <w:lang w:val="en-US"/>
-                        </w:rPr>
-                        <w:t>re.compile</w:t>
+                          <w:lang w:val="es-ES"/>
+                        </w:rPr>
+                        <w:t>feedparser.parse</w:t>
                       </w:r>
                       <w:proofErr w:type="spellEnd"/>
                       <w:proofErr w:type="gramEnd"/>
                       <w:r>
                         <w:rPr>
-                          <w:lang w:val="en-US"/>
-                        </w:rPr>
-                        <w:t>(r'[^</w:t>
-                      </w:r>
-                      <w:proofErr w:type="spellStart"/>
-                      <w:r>
-                        <w:rPr>
-                          <w:lang w:val="en-US"/>
-                        </w:rPr>
-                        <w:t>A-Z^a-z</w:t>
-                      </w:r>
-                      <w:proofErr w:type="spellEnd"/>
-                      <w:r>
-                        <w:rPr>
-                          <w:lang w:val="en-US"/>
-                        </w:rPr>
-                        <w:t>]+').split(txt)</w:t>
+                          <w:lang w:val="es-ES"/>
+                        </w:rPr>
+                        <w:t>(</w:t>
+                      </w:r>
+                      <w:proofErr w:type="spellStart"/>
+                      <w:r>
+                        <w:rPr>
+                          <w:lang w:val="es-ES"/>
+                        </w:rPr>
+                        <w:t>url</w:t>
+                      </w:r>
+                      <w:proofErr w:type="spellEnd"/>
+                      <w:r>
+                        <w:rPr>
+                          <w:lang w:val="es-ES"/>
+                        </w:rPr>
+                        <w:t>)</w:t>
                       </w:r>
                     </w:p>
                     <w:p>
                       <w:pPr>
                         <w:spacing w:after="0"/>
                         <w:rPr>
-                          <w:lang w:val="en-US"/>
+                          <w:lang w:val="es-ES"/>
                         </w:rPr>
                       </w:pPr>
                       <w:r>
                         <w:rPr>
-                          <w:lang w:val="en-US"/>
-                        </w:rPr>
-                        <w:t xml:space="preserve">    return [</w:t>
-                      </w:r>
-                      <w:proofErr w:type="spellStart"/>
+                          <w:lang w:val="es-ES"/>
+                        </w:rPr>
+                        <w:t xml:space="preserve">  </w:t>
+                      </w:r>
+                      <w:proofErr w:type="spellStart"/>
+                      <w:r>
+                        <w:rPr>
+                          <w:lang w:val="es-ES"/>
+                        </w:rPr>
+                        <w:t>wr</w:t>
+                      </w:r>
+                      <w:proofErr w:type="spellEnd"/>
                       <w:proofErr w:type="gramStart"/>
                       <w:r>
                         <w:rPr>
-                          <w:lang w:val="en-US"/>
-                        </w:rPr>
-                        <w:t>word.lower</w:t>
-                      </w:r>
-                      <w:proofErr w:type="spellEnd"/>
+                          <w:lang w:val="es-ES"/>
+                        </w:rPr>
+                        <w:t>={</w:t>
+                      </w:r>
                       <w:proofErr w:type="gramEnd"/>
                       <w:r>
                         <w:rPr>
-                          <w:lang w:val="en-US"/>
-                        </w:rPr>
-                        <w:t xml:space="preserve">() for word in words if word != </w:t>
-                      </w:r>
-                      <w:r>
-                        <w:rPr>
-                          <w:lang w:val="en-US"/>
-                        </w:rPr>
-                        <w:t>'']</w:t>
-                      </w:r>
-                    </w:p>
-                    <w:p>
-                      <w:pPr>
-                        <w:rPr>
-                          <w:lang w:val="en-US"/>
-                        </w:rPr>
-                      </w:pPr>
-                    </w:p>
-                    <w:p>
-                      <w:pPr>
-                        <w:rPr>
-                          <w:lang w:val="en-US"/>
-                        </w:rPr>
-                      </w:pPr>
-                      <w:proofErr w:type="spellStart"/>
-                      <w:r>
-                        <w:rPr>
-                          <w:lang w:val="en-US"/>
-                        </w:rPr>
-                        <w:t>def</w:t>
-                      </w:r>
-                      <w:proofErr w:type="spellEnd"/>
-                      <w:r>
-                        <w:rPr>
-                          <w:lang w:val="en-US"/>
-                        </w:rPr>
-                        <w:t xml:space="preserve"> </w:t>
-                      </w:r>
-                      <w:proofErr w:type="spellStart"/>
-                      <w:r>
-                        <w:rPr>
-                          <w:lang w:val="en-US"/>
-                        </w:rPr>
-                        <w:t>getwordcounts</w:t>
-                      </w:r>
-                      <w:proofErr w:type="spellEnd"/>
-                      <w:r>
-                        <w:rPr>
-                          <w:lang w:val="en-US"/>
-                        </w:rPr>
-                        <w:t xml:space="preserve"> </w:t>
-                      </w:r>
-                      <w:r>
-                        <w:rPr>
-                          <w:lang w:val="en-US"/>
-                        </w:rPr>
-                        <w:t>(</w:t>
-                      </w:r>
-                      <w:proofErr w:type="spellStart"/>
-                      <w:r>
-                        <w:rPr>
-                          <w:lang w:val="en-US"/>
-                        </w:rPr>
-                        <w:t>url</w:t>
-                      </w:r>
-                      <w:proofErr w:type="spellEnd"/>
-                      <w:r>
-                        <w:rPr>
-                          <w:lang w:val="en-US"/>
-                        </w:rPr>
-                        <w:t>):</w:t>
+                          <w:lang w:val="es-ES"/>
+                        </w:rPr>
+                        <w:t>}# variable que almacena un diccionario</w:t>
                       </w:r>
                     </w:p>
                     <w:p>
                       <w:pPr>
                         <w:spacing w:after="0"/>
                         <w:rPr>
-                          <w:lang w:val="en-US"/>
+                          <w:lang w:val="es-ES"/>
                         </w:rPr>
                       </w:pPr>
                       <w:r>
                         <w:rPr>
-                          <w:lang w:val="en-US"/>
-                        </w:rPr>
-                        <w:t xml:space="preserve">    </w:t>
-                      </w:r>
-                      <w:r>
-                        <w:rPr>
-                          <w:lang w:val="en-US"/>
-                        </w:rPr>
-                        <w:t>d=</w:t>
-                      </w:r>
-                      <w:proofErr w:type="spellStart"/>
-                      <w:proofErr w:type="gramStart"/>
-                      <w:r>
-                        <w:rPr>
-                          <w:lang w:val="en-US"/>
-                        </w:rPr>
-                        <w:t>feedparser.parse</w:t>
-                      </w:r>
-                      <w:proofErr w:type="spellEnd"/>
-                      <w:proofErr w:type="gramEnd"/>
-                      <w:r>
-                        <w:rPr>
-                          <w:lang w:val="en-US"/>
-                        </w:rPr>
-                        <w:t>(</w:t>
-                      </w:r>
-                      <w:proofErr w:type="spellStart"/>
-                      <w:r>
-                        <w:rPr>
-                          <w:lang w:val="en-US"/>
-                        </w:rPr>
-                        <w:t>url</w:t>
-                      </w:r>
-                      <w:proofErr w:type="spellEnd"/>
-                      <w:r>
-                        <w:rPr>
-                          <w:lang w:val="en-US"/>
-                        </w:rPr>
-                        <w:t>)</w:t>
+                          <w:lang w:val="es-ES"/>
+                        </w:rPr>
+                        <w:t xml:space="preserve">       # para el conteo de palabras de cada blog</w:t>
                       </w:r>
                     </w:p>
                     <w:p>
                       <w:pPr>
                         <w:spacing w:after="0"/>
                         <w:rPr>
-                          <w:lang w:val="en-US"/>
+                          <w:lang w:val="es-ES"/>
                         </w:rPr>
                       </w:pPr>
                       <w:r>
                         <w:rPr>
-                          <w:lang w:val="en-US"/>
-                        </w:rPr>
-                        <w:t xml:space="preserve">  </w:t>
-                      </w:r>
-                      <w:r>
-                        <w:rPr>
-                          <w:lang w:val="en-US"/>
-                        </w:rPr>
-                        <w:t xml:space="preserve"> </w:t>
-                      </w:r>
-                      <w:r>
-                        <w:rPr>
-                          <w:lang w:val="en-US"/>
-                        </w:rPr>
-                        <w:t>wc={}</w:t>
+                          <w:lang w:val="es-ES"/>
+                        </w:rPr>
+                        <w:t xml:space="preserve">  t</w:t>
+                      </w:r>
+                      <w:proofErr w:type="gramStart"/>
+                      <w:r>
+                        <w:rPr>
+                          <w:lang w:val="es-ES"/>
+                        </w:rPr>
+                        <w:t>={</w:t>
+                      </w:r>
+                      <w:proofErr w:type="gramEnd"/>
+                      <w:r>
+                        <w:rPr>
+                          <w:lang w:val="es-ES"/>
+                        </w:rPr>
+                        <w:t xml:space="preserve">} # </w:t>
+                      </w:r>
+                      <w:proofErr w:type="spellStart"/>
+                      <w:r>
+                        <w:rPr>
+                          <w:lang w:val="es-ES"/>
+                        </w:rPr>
+                        <w:t>titulo</w:t>
+                      </w:r>
+                      <w:proofErr w:type="spellEnd"/>
+                      <w:r>
+                        <w:rPr>
+                          <w:lang w:val="es-ES"/>
+                        </w:rPr>
+                        <w:t xml:space="preserve"> de cada blog</w:t>
                       </w:r>
                     </w:p>
                     <w:p>
                       <w:pPr>
                         <w:spacing w:after="0"/>
                         <w:rPr>
-                          <w:lang w:val="en-US"/>
+                          <w:lang w:val="es-ES"/>
                         </w:rPr>
                       </w:pPr>
                       <w:r>
                         <w:rPr>
-                          <w:lang w:val="en-US"/>
-                        </w:rPr>
-                        <w:t xml:space="preserve">  for e in </w:t>
-                      </w:r>
-                      <w:proofErr w:type="spellStart"/>
-                      <w:proofErr w:type="gramStart"/>
-                      <w:r>
-                        <w:rPr>
-                          <w:lang w:val="en-US"/>
-                        </w:rPr>
-                        <w:t>d.entri</w:t>
-                      </w:r>
-                      <w:r>
-                        <w:rPr>
-                          <w:lang w:val="en-US"/>
-                        </w:rPr>
-                        <w:t>es</w:t>
-                      </w:r>
-                      <w:proofErr w:type="spellEnd"/>
-                      <w:proofErr w:type="gramEnd"/>
-                      <w:r>
-                        <w:rPr>
-                          <w:lang w:val="en-US"/>
-                        </w:rPr>
-                        <w:t>:</w:t>
+                          <w:lang w:val="es-ES"/>
+                        </w:rPr>
+                        <w:t xml:space="preserve">  </w:t>
+                      </w:r>
+                      <w:proofErr w:type="spellStart"/>
+                      <w:r>
+                        <w:rPr>
+                          <w:lang w:val="es-ES"/>
+                        </w:rPr>
+                        <w:t>cont</w:t>
+                      </w:r>
+                      <w:proofErr w:type="spellEnd"/>
+                      <w:r>
+                        <w:rPr>
+                          <w:lang w:val="es-ES"/>
+                        </w:rPr>
+                        <w:t>=0 #contador de todas las entradas</w:t>
                       </w:r>
                     </w:p>
                     <w:p>
                       <w:pPr>
                         <w:spacing w:after="0"/>
                         <w:rPr>
-                          <w:lang w:val="en-US"/>
+                          <w:lang w:val="es-ES"/>
                         </w:rPr>
                       </w:pPr>
                       <w:r>
                         <w:rPr>
-                          <w:lang w:val="en-US"/>
-                        </w:rPr>
-                        <w:t xml:space="preserve">    if 'summary' in e: summary=</w:t>
+                          <w:lang w:val="es-ES"/>
+                        </w:rPr>
+                        <w:t xml:space="preserve"> </w:t>
+                      </w:r>
+                    </w:p>
+                    <w:p>
+                      <w:pPr>
+                        <w:spacing w:after="0"/>
+                        <w:rPr>
+                          <w:lang w:val="es-ES"/>
+                        </w:rPr>
+                      </w:pPr>
+                      <w:r>
+                        <w:rPr>
+                          <w:lang w:val="es-ES"/>
+                        </w:rPr>
+                        <w:t xml:space="preserve">  # itera sobre todas las entradas</w:t>
+                      </w:r>
+                    </w:p>
+                    <w:p>
+                      <w:pPr>
+                        <w:spacing w:after="0"/>
+                        <w:rPr>
+                          <w:lang w:val="es-ES"/>
+                        </w:rPr>
+                      </w:pPr>
+                      <w:r>
+                        <w:rPr>
+                          <w:lang w:val="es-ES"/>
+                        </w:rPr>
+                        <w:t xml:space="preserve">  </w:t>
+                      </w:r>
+                      <w:proofErr w:type="spellStart"/>
+                      <w:r>
+                        <w:rPr>
+                          <w:lang w:val="es-ES"/>
+                        </w:rPr>
+                        <w:t>for</w:t>
+                      </w:r>
+                      <w:proofErr w:type="spellEnd"/>
+                      <w:r>
+                        <w:rPr>
+                          <w:lang w:val="es-ES"/>
+                        </w:rPr>
+                        <w:t xml:space="preserve"> e in </w:t>
+                      </w:r>
+                      <w:proofErr w:type="spellStart"/>
+                      <w:proofErr w:type="gramStart"/>
+                      <w:r>
+                        <w:rPr>
+                          <w:lang w:val="es-ES"/>
+                        </w:rPr>
+                        <w:t>d.entries</w:t>
+                      </w:r>
+                      <w:proofErr w:type="spellEnd"/>
+                      <w:proofErr w:type="gramEnd"/>
+                      <w:r>
+                        <w:rPr>
+                          <w:lang w:val="es-ES"/>
+                        </w:rPr>
+                        <w:t>:</w:t>
+                      </w:r>
+                    </w:p>
+                    <w:p>
+                      <w:pPr>
+                        <w:spacing w:after="0"/>
+                        <w:rPr>
+                          <w:lang w:val="en-US"/>
+                        </w:rPr>
+                      </w:pPr>
+                      <w:r>
+                        <w:rPr>
+                          <w:lang w:val="es-ES"/>
+                        </w:rPr>
+                        <w:t xml:space="preserve">    </w:t>
+                      </w:r>
+                      <w:r>
+                        <w:rPr>
+                          <w:lang w:val="en-US"/>
+                        </w:rPr>
+                        <w:t>if 'summary' in e: summary=</w:t>
                       </w:r>
                       <w:proofErr w:type="spellStart"/>
                       <w:proofErr w:type="gramStart"/>
@@ -990,7 +1204,7 @@
                       <w:pPr>
                         <w:spacing w:after="0"/>
                         <w:rPr>
-                          <w:lang w:val="en-US"/>
+                          <w:lang w:val="es-ES"/>
                         </w:rPr>
                       </w:pPr>
                       <w:r>
@@ -999,69 +1213,65 @@
                         </w:rPr>
                         <w:t xml:space="preserve">    </w:t>
                       </w:r>
-                      <w:r>
-                        <w:rPr>
-                          <w:lang w:val="en-US"/>
-                        </w:rPr>
-                        <w:t>else: summary=e.description</w:t>
-                      </w:r>
+                      <w:proofErr w:type="spellStart"/>
+                      <w:r>
+                        <w:rPr>
+                          <w:lang w:val="es-ES"/>
+                        </w:rPr>
+                        <w:t>else</w:t>
+                      </w:r>
+                      <w:proofErr w:type="spellEnd"/>
+                      <w:r>
+                        <w:rPr>
+                          <w:lang w:val="es-ES"/>
+                        </w:rPr>
+                        <w:t xml:space="preserve">: </w:t>
+                      </w:r>
+                      <w:proofErr w:type="spellStart"/>
+                      <w:r>
+                        <w:rPr>
+                          <w:lang w:val="es-ES"/>
+                        </w:rPr>
+                        <w:t>summary</w:t>
+                      </w:r>
+                      <w:proofErr w:type="spellEnd"/>
+                      <w:r>
+                        <w:rPr>
+                          <w:lang w:val="es-ES"/>
+                        </w:rPr>
+                        <w:t>=</w:t>
+                      </w:r>
+                      <w:proofErr w:type="spellStart"/>
+                      <w:proofErr w:type="gramStart"/>
+                      <w:r>
+                        <w:rPr>
+                          <w:lang w:val="es-ES"/>
+                        </w:rPr>
+                        <w:t>e.description</w:t>
+                      </w:r>
+                      <w:proofErr w:type="spellEnd"/>
+                      <w:proofErr w:type="gramEnd"/>
                     </w:p>
                     <w:p>
                       <w:pPr>
                         <w:spacing w:after="0"/>
                         <w:rPr>
-                          <w:lang w:val="en-US"/>
+                          <w:lang w:val="es-ES"/>
                         </w:rPr>
                       </w:pPr>
-                      <w:r>
-                        <w:rPr>
-                          <w:lang w:val="en-US"/>
-                        </w:rPr>
-                        <w:t xml:space="preserve">    words=</w:t>
-                      </w:r>
-                      <w:proofErr w:type="spellStart"/>
-                      <w:proofErr w:type="gramStart"/>
-                      <w:r>
-                        <w:rPr>
-                          <w:lang w:val="en-US"/>
-                        </w:rPr>
-                        <w:t>getwords</w:t>
-                      </w:r>
-                      <w:proofErr w:type="spellEnd"/>
-                      <w:r>
-                        <w:rPr>
-                          <w:lang w:val="en-US"/>
-                        </w:rPr>
-                        <w:t>(</w:t>
-                      </w:r>
-                      <w:proofErr w:type="spellStart"/>
-                      <w:proofErr w:type="gramEnd"/>
-                      <w:r>
-                        <w:rPr>
-                          <w:lang w:val="en-US"/>
-                        </w:rPr>
-                        <w:t>e.title</w:t>
-                      </w:r>
-                      <w:proofErr w:type="spellEnd"/>
-                      <w:r>
-                        <w:rPr>
-                          <w:lang w:val="en-US"/>
-                        </w:rPr>
-                        <w:t>+' '+summary)</w:t>
-                      </w:r>
                     </w:p>
                     <w:p>
                       <w:pPr>
                         <w:spacing w:after="0"/>
                         <w:rPr>
-                          <w:lang w:val="en-US"/>
+                          <w:lang w:val="es-ES"/>
                         </w:rPr>
                       </w:pPr>
                       <w:r>
                         <w:rPr>
-                          <w:lang w:val="en-US"/>
-                        </w:rPr>
-                        <w:t xml:space="preserve">    for word in words:</w:t>
+                          <w:lang w:val="es-ES"/>
+                        </w:rPr>
+                        <w:t xml:space="preserve">    # extrae una lista de palabras</w:t>
                       </w:r>
                     </w:p>
                     <w:p>
@@ -1073,9 +1283,15 @@
                       </w:pPr>
                       <w:r>
                         <w:rPr>
-                          <w:lang w:val="en-US"/>
-                        </w:rPr>
-                        <w:t xml:space="preserve">      </w:t>
+                          <w:lang w:val="es-ES"/>
+                        </w:rPr>
+                        <w:t xml:space="preserve">    </w:t>
+                      </w:r>
+                      <w:r>
+                        <w:rPr>
+                          <w:lang w:val="en-US"/>
+                        </w:rPr>
+                        <w:t>words=</w:t>
                       </w:r>
                       <w:proofErr w:type="spellStart"/>
                       <w:proofErr w:type="gramStart"/>
@@ -1083,15 +1299,29 @@
                         <w:rPr>
                           <w:lang w:val="en-US"/>
                         </w:rPr>
-                        <w:t>wc.setdefault</w:t>
-                      </w:r>
-                      <w:proofErr w:type="spellEnd"/>
+                        <w:t>getwords</w:t>
+                      </w:r>
+                      <w:proofErr w:type="spellEnd"/>
+                      <w:r>
+                        <w:rPr>
+                          <w:lang w:val="en-US"/>
+                        </w:rPr>
+                        <w:t>(</w:t>
+                      </w:r>
+                      <w:proofErr w:type="spellStart"/>
                       <w:proofErr w:type="gramEnd"/>
                       <w:r>
                         <w:rPr>
                           <w:lang w:val="en-US"/>
                         </w:rPr>
-                        <w:t>(word,0)</w:t>
+                        <w:t>e.title</w:t>
+                      </w:r>
+                      <w:proofErr w:type="spellEnd"/>
+                      <w:r>
+                        <w:rPr>
+                          <w:lang w:val="en-US"/>
+                        </w:rPr>
+                        <w:t>+' '+summary)</w:t>
                       </w:r>
                     </w:p>
                     <w:p>
@@ -1105,7 +1335,7 @@
                         <w:rPr>
                           <w:lang w:val="en-US"/>
                         </w:rPr>
-                        <w:t xml:space="preserve">      </w:t>
+                        <w:t xml:space="preserve">    </w:t>
                       </w:r>
                       <w:proofErr w:type="spellStart"/>
                       <w:r>
@@ -1115,11 +1345,19 @@
                         <w:t>wc</w:t>
                       </w:r>
                       <w:proofErr w:type="spellEnd"/>
-                      <w:r>
-                        <w:rPr>
-                          <w:lang w:val="en-US"/>
-                        </w:rPr>
-                        <w:t>[word]+=1</w:t>
+                      <w:proofErr w:type="gramStart"/>
+                      <w:r>
+                        <w:rPr>
+                          <w:lang w:val="en-US"/>
+                        </w:rPr>
+                        <w:t>={</w:t>
+                      </w:r>
+                      <w:proofErr w:type="gramEnd"/>
+                      <w:r>
+                        <w:rPr>
+                          <w:lang w:val="en-US"/>
+                        </w:rPr>
+                        <w:t>}</w:t>
                       </w:r>
                     </w:p>
                     <w:p>
@@ -1133,24 +1371,8 @@
                         <w:rPr>
                           <w:lang w:val="en-US"/>
                         </w:rPr>
-                        <w:t xml:space="preserve">  return </w:t>
-                      </w:r>
-                      <w:proofErr w:type="spellStart"/>
-                      <w:proofErr w:type="gramStart"/>
-                      <w:r>
-                        <w:rPr>
-                          <w:lang w:val="en-US"/>
-                        </w:rPr>
-                        <w:t>d.feed</w:t>
-                      </w:r>
-                      <w:proofErr w:type="gramEnd"/>
-                      <w:r>
-                        <w:rPr>
-                          <w:lang w:val="en-US"/>
-                        </w:rPr>
-                        <w:t>.title,wc</w:t>
-                      </w:r>
-                      <w:proofErr w:type="spellEnd"/>
+                        <w:t xml:space="preserve">    for word in words:</w:t>
+                      </w:r>
                     </w:p>
                     <w:p>
                       <w:pPr>
@@ -1159,6 +1381,206 @@
                           <w:lang w:val="en-US"/>
                         </w:rPr>
                       </w:pPr>
+                      <w:r>
+                        <w:rPr>
+                          <w:lang w:val="en-US"/>
+                        </w:rPr>
+                        <w:t xml:space="preserve">      </w:t>
+                      </w:r>
+                      <w:proofErr w:type="spellStart"/>
+                      <w:proofErr w:type="gramStart"/>
+                      <w:r>
+                        <w:rPr>
+                          <w:lang w:val="en-US"/>
+                        </w:rPr>
+                        <w:t>wc.setdefault</w:t>
+                      </w:r>
+                      <w:proofErr w:type="spellEnd"/>
+                      <w:proofErr w:type="gramEnd"/>
+                      <w:r>
+                        <w:rPr>
+                          <w:lang w:val="en-US"/>
+                        </w:rPr>
+                        <w:t>(word,0)</w:t>
+                      </w:r>
+                    </w:p>
+                    <w:p>
+                      <w:pPr>
+                        <w:spacing w:after="0"/>
+                        <w:rPr>
+                          <w:lang w:val="en-US"/>
+                        </w:rPr>
+                      </w:pPr>
+                      <w:r>
+                        <w:rPr>
+                          <w:lang w:val="en-US"/>
+                        </w:rPr>
+                        <w:t xml:space="preserve">      </w:t>
+                      </w:r>
+                      <w:proofErr w:type="spellStart"/>
+                      <w:r>
+                        <w:rPr>
+                          <w:lang w:val="en-US"/>
+                        </w:rPr>
+                        <w:t>wc</w:t>
+                      </w:r>
+                      <w:proofErr w:type="spellEnd"/>
+                      <w:r>
+                        <w:rPr>
+                          <w:lang w:val="en-US"/>
+                        </w:rPr>
+                        <w:t>[word]+=1</w:t>
+                      </w:r>
+                    </w:p>
+                    <w:p>
+                      <w:pPr>
+                        <w:spacing w:after="0"/>
+                        <w:rPr>
+                          <w:lang w:val="en-US"/>
+                        </w:rPr>
+                      </w:pPr>
+                      <w:r>
+                        <w:rPr>
+                          <w:lang w:val="en-US"/>
+                        </w:rPr>
+                        <w:t xml:space="preserve">      </w:t>
+                      </w:r>
+                      <w:proofErr w:type="spellStart"/>
+                      <w:r>
+                        <w:rPr>
+                          <w:lang w:val="en-US"/>
+                        </w:rPr>
+                        <w:t>wr</w:t>
+                      </w:r>
+                      <w:proofErr w:type="spellEnd"/>
+                      <w:r>
+                        <w:rPr>
+                          <w:lang w:val="en-US"/>
+                        </w:rPr>
+                        <w:t>[</w:t>
+                      </w:r>
+                      <w:proofErr w:type="spellStart"/>
+                      <w:proofErr w:type="gramStart"/>
+                      <w:r>
+                        <w:rPr>
+                          <w:lang w:val="en-US"/>
+                        </w:rPr>
+                        <w:t>e.title</w:t>
+                      </w:r>
+                      <w:proofErr w:type="spellEnd"/>
+                      <w:proofErr w:type="gramEnd"/>
+                      <w:r>
+                        <w:rPr>
+                          <w:lang w:val="en-US"/>
+                        </w:rPr>
+                        <w:t>]=</w:t>
+                      </w:r>
+                      <w:proofErr w:type="spellStart"/>
+                      <w:r>
+                        <w:rPr>
+                          <w:lang w:val="en-US"/>
+                        </w:rPr>
+                        <w:t>wc</w:t>
+                      </w:r>
+                      <w:bookmarkStart w:id="1" w:name="_GoBack"/>
+                      <w:bookmarkEnd w:id="1"/>
+                      <w:proofErr w:type="spellEnd"/>
+                    </w:p>
+                    <w:p>
+                      <w:pPr>
+                        <w:spacing w:after="0"/>
+                        <w:rPr>
+                          <w:lang w:val="en-US"/>
+                        </w:rPr>
+                      </w:pPr>
+                      <w:r>
+                        <w:rPr>
+                          <w:lang w:val="en-US"/>
+                        </w:rPr>
+                        <w:t xml:space="preserve">      t[</w:t>
+                      </w:r>
+                      <w:proofErr w:type="spellStart"/>
+                      <w:r>
+                        <w:rPr>
+                          <w:lang w:val="en-US"/>
+                        </w:rPr>
+                        <w:t>cont</w:t>
+                      </w:r>
+                      <w:proofErr w:type="spellEnd"/>
+                      <w:r>
+                        <w:rPr>
+                          <w:lang w:val="en-US"/>
+                        </w:rPr>
+                        <w:t>]=</w:t>
+                      </w:r>
+                      <w:proofErr w:type="spellStart"/>
+                      <w:proofErr w:type="gramStart"/>
+                      <w:r>
+                        <w:rPr>
+                          <w:lang w:val="en-US"/>
+                        </w:rPr>
+                        <w:t>e.title</w:t>
+                      </w:r>
+                      <w:proofErr w:type="spellEnd"/>
+                      <w:proofErr w:type="gramEnd"/>
+                    </w:p>
+                    <w:p>
+                      <w:pPr>
+                        <w:spacing w:after="0"/>
+                        <w:rPr>
+                          <w:lang w:val="en-US"/>
+                        </w:rPr>
+                      </w:pPr>
+                      <w:r>
+                        <w:rPr>
+                          <w:lang w:val="en-US"/>
+                        </w:rPr>
+                        <w:t xml:space="preserve">      </w:t>
+                      </w:r>
+                      <w:proofErr w:type="spellStart"/>
+                      <w:r>
+                        <w:rPr>
+                          <w:lang w:val="en-US"/>
+                        </w:rPr>
+                        <w:t>cont</w:t>
+                      </w:r>
+                      <w:proofErr w:type="spellEnd"/>
+                      <w:r>
+                        <w:rPr>
+                          <w:lang w:val="en-US"/>
+                        </w:rPr>
+                        <w:t>=cont+1</w:t>
+                      </w:r>
+                    </w:p>
+                    <w:p>
+                      <w:pPr>
+                        <w:spacing w:after="0"/>
+                        <w:rPr>
+                          <w:lang w:val="en-US"/>
+                        </w:rPr>
+                      </w:pPr>
+                      <w:r>
+                        <w:rPr>
+                          <w:lang w:val="en-US"/>
+                        </w:rPr>
+                        <w:t xml:space="preserve">  return </w:t>
+                      </w:r>
+                      <w:proofErr w:type="spellStart"/>
+                      <w:proofErr w:type="gramStart"/>
+                      <w:r>
+                        <w:rPr>
+                          <w:lang w:val="en-US"/>
+                        </w:rPr>
+                        <w:t>d.feed</w:t>
+                      </w:r>
+                      <w:proofErr w:type="gramEnd"/>
+                      <w:r>
+                        <w:rPr>
+                          <w:lang w:val="en-US"/>
+                        </w:rPr>
+                        <w:t>.title,wc,t,wr</w:t>
+                      </w:r>
+                      <w:proofErr w:type="spellEnd"/>
                     </w:p>
                   </w:txbxContent>
                 </v:textbox>
@@ -1201,6 +1623,30 @@
     </w:p>
     <w:p>
       <w:pPr>
+        <w:jc w:val="both"/>
+      </w:pPr>
+    </w:p>
+    <w:p>
+      <w:pPr>
+        <w:pStyle w:val="Prrafodelista"/>
+        <w:jc w:val="both"/>
+      </w:pPr>
+    </w:p>
+    <w:p>
+      <w:pPr>
+        <w:pStyle w:val="Prrafodelista"/>
+        <w:jc w:val="both"/>
+      </w:pPr>
+    </w:p>
+    <w:p>
+      <w:pPr>
+        <w:pStyle w:val="Prrafodelista"/>
+        <w:jc w:val="both"/>
+      </w:pPr>
+    </w:p>
+    <w:p>
+      <w:pPr>
+        <w:pStyle w:val="Prrafodelista"/>
         <w:jc w:val="both"/>
       </w:pPr>
     </w:p>
@@ -1808,12 +2254,6 @@
     <w:p>
       <w:pPr>
         <w:pStyle w:val="Prrafodelista"/>
-        <w:jc w:val="both"/>
-      </w:pPr>
-    </w:p>
-    <w:p>
-      <w:pPr>
-        <w:pStyle w:val="Prrafodelista"/>
         <w:numPr>
           <w:ilvl w:val="0"/>
           <w:numId w:val="1"/>
@@ -2928,6 +3368,7 @@
           <w:noProof/>
           <w:lang w:eastAsia="es-ES"/>
         </w:rPr>
+        <w:lastRenderedPageBreak/>
         <w:drawing>
           <wp:anchor distT="0" distB="0" distL="114300" distR="114300" simplePos="0" relativeHeight="251665408" behindDoc="1" locked="0" layoutInCell="1" allowOverlap="1" wp14:anchorId="758F6548" wp14:editId="192D7FC8">
             <wp:simplePos x="0" y="0"/>
@@ -3190,8 +3631,6 @@
       <w:r>
         <w:t xml:space="preserve"> y Pearson.</w:t>
       </w:r>
-      <w:bookmarkStart w:id="0" w:name="_GoBack"/>
-      <w:bookmarkEnd w:id="0"/>
     </w:p>
     <w:p>
       <w:pPr>
@@ -3254,6 +3693,7 @@
         <w:jc w:val="both"/>
       </w:pPr>
       <w:r>
+        <w:lastRenderedPageBreak/>
         <w:t xml:space="preserve">Modifique la función del </w:t>
       </w:r>
       <w:proofErr w:type="spellStart"/>
@@ -3778,6 +4218,9 @@
   <w:style w:type="paragraph" w:default="1" w:styleId="Normal">
     <w:name w:val="Normal"/>
     <w:qFormat/>
+    <w:rPr>
+      <w:lang w:val="es-PE"/>
+    </w:rPr>
   </w:style>
   <w:style w:type="character" w:default="1" w:styleId="Fuentedeprrafopredeter">
     <w:name w:val="Default Paragraph Font"/>
@@ -4127,7 +4570,7 @@
 </file>
 
 <file path=customXml/itemProps1.xml><?xml version="1.0" encoding="utf-8"?>
-<ds:datastoreItem xmlns:ds="http://schemas.openxmlformats.org/officeDocument/2006/customXml" ds:itemID="{B2ECC384-7F7E-404E-A7B9-EFE788E451AE}">
+<ds:datastoreItem xmlns:ds="http://schemas.openxmlformats.org/officeDocument/2006/customXml" ds:itemID="{97C835EF-E1B0-437F-843B-0DC9DC6E2ED1}">
   <ds:schemaRefs>
     <ds:schemaRef ds:uri="http://schemas.openxmlformats.org/officeDocument/2006/bibliography"/>
   </ds:schemaRefs>

</xml_diff>